<commit_message>
Updated itineraries and accommodation details for Northern India trip
</commit_message>
<xml_diff>
--- a/generated_itineraries/day_10_itinerary.docx
+++ b/generated_itineraries/day_10_itinerary.docx
@@ -3,314 +3,516 @@
 <w:document xmlns:wpc="http://schemas.microsoft.com/office/word/2010/wordprocessingCanvas" xmlns:cx="http://schemas.microsoft.com/office/drawing/2014/chartex" xmlns:cx1="http://schemas.microsoft.com/office/drawing/2015/9/8/chartex" xmlns:cx2="http://schemas.microsoft.com/office/drawing/2015/10/21/chartex" xmlns:cx3="http://schemas.microsoft.com/office/drawing/2016/5/9/chartex" xmlns:cx4="http://schemas.microsoft.com/office/drawing/2016/5/10/chartex" xmlns:cx5="http://schemas.microsoft.com/office/drawing/2016/5/11/chartex" xmlns:cx6="http://schemas.microsoft.com/office/drawing/2016/5/12/chartex" xmlns:cx7="http://schemas.microsoft.com/office/drawing/2016/5/13/chartex" xmlns:cx8="http://schemas.microsoft.com/office/drawing/2016/5/14/chartex" xmlns:mc="http://schemas.openxmlformats.org/markup-compatibility/2006" xmlns:aink="http://schemas.microsoft.com/office/drawing/2016/ink" xmlns:am3d="http://schemas.microsoft.com/office/drawing/2017/model3d" xmlns:o="urn:schemas-microsoft-com:office:office" xmlns:oel="http://schemas.microsoft.com/office/2019/extlst" xmlns:r="http://schemas.openxmlformats.org/officeDocument/2006/relationships" xmlns:m="http://schemas.openxmlformats.org/officeDocument/2006/math" xmlns:v="urn:schemas-microsoft-com:vml" xmlns:wp14="http://schemas.microsoft.com/office/word/2010/wordprocessingDrawing" xmlns:wp="http://schemas.openxmlformats.org/drawingml/2006/wordprocessingDrawing" xmlns:w10="urn:schemas-microsoft-com:office:word" xmlns:w="http://schemas.openxmlformats.org/wordprocessingml/2006/main" xmlns:w14="http://schemas.microsoft.com/office/word/2010/wordml" xmlns:w15="http://schemas.microsoft.com/office/word/2012/wordml" xmlns:w16cex="http://schemas.microsoft.com/office/word/2018/wordml/cex" xmlns:w16cid="http://schemas.microsoft.com/office/word/2016/wordml/cid" xmlns:w16="http://schemas.microsoft.com/office/word/2018/wordml" xmlns:w16du="http://schemas.microsoft.com/office/word/2023/wordml/word16du" xmlns:w16sdtdh="http://schemas.microsoft.com/office/word/2020/wordml/sdtdatahash" xmlns:w16se="http://schemas.microsoft.com/office/word/2015/wordml/symex" xmlns:wpg="http://schemas.microsoft.com/office/word/2010/wordprocessingGroup" xmlns:wpi="http://schemas.microsoft.com/office/word/2010/wordprocessingInk" xmlns:wne="http://schemas.microsoft.com/office/word/2006/wordml" xmlns:wps="http://schemas.microsoft.com/office/word/2010/wordprocessingShape" mc:Ignorable="w14 w15 w16se w16cid w16 w16cex w16sdtdh w16du wp14">
   <w:body>
     <w:p>
-      <w:pPr>
-        <w:spacing w:line="465" w:lineRule="exact"/>
-        <w:ind w:right="-567"/>
-        <w:rPr>
-          <w:lang w:val="en-IN"/>
-        </w:rPr>
-        <w:sectPr>
-          <w:pgSz w:w="11910" w:h="16845"/>
-          <w:pgMar w:top="908" w:right="9373" w:bottom="0" w:left="1191" w:header="720" w:footer="720" w:gutter="0"/>
-          <w:cols w:space="720"/>
-        </w:sectPr>
-      </w:pPr>
-      <w:r>
-        <w:pict w14:anchorId="1AD0EF46">
-          <v:shape id="_x0000_s1033" style="position:absolute;margin-left:0;margin-top:0;width:595.5pt;height:842.25pt;z-index:-251658240;mso-position-horizontal-relative:page;mso-position-vertical-relative:page" coordsize="21008,29713" path="m,29713r21008,l21008,,,,,29713xe" stroked="f" strokecolor="white">
-            <v:stroke joinstyle="miter"/>
-            <w10:wrap anchorx="page" anchory="page"/>
-          </v:shape>
-        </w:pict>
-      </w:r>
-      <w:r>
-        <w:pict w14:anchorId="5C78021B">
-          <v:shape id="_x0000_s1026" style="position:absolute;margin-left:0;margin-top:0;width:595.5pt;height:842.25pt;z-index:-251657216;mso-position-horizontal-relative:page;mso-position-vertical-relative:page" coordsize="21008,29713" path="m,29713r21008,l21008,,,,,29713xe" stroked="f" strokecolor="white">
-            <v:stroke joinstyle="miter"/>
-            <w10:wrap anchorx="page" anchory="page"/>
-          </v:shape>
-        </w:pict>
-      </w:r>
-      <w:r>
-        <w:pict w14:anchorId="266FF8A8">
-          <v:shape id="_x0000_s1027" style="position:absolute;margin-left:0;margin-top:0;width:595.5pt;height:298.2pt;z-index:-251656192;mso-position-horizontal-relative:page;mso-position-vertical-relative:page" coordsize="" o:spt="100" adj="0,,0" path="" filled="f" stroked="f">
-            <v:stroke joinstyle="round"/>
-            <v:imagedata r:id="rId5" o:title=""/>
-            <v:formulas/>
-            <v:path o:connecttype="none" textboxrect="0,0,1000,1000"/>
-            <w10:wrap anchorx="page" anchory="page"/>
-          </v:shape>
-        </w:pict>
-      </w:r>
-      <w:r>
-        <w:pict w14:anchorId="79CDBD3F">
-          <v:shape id="_x0000_s1028" style="position:absolute;margin-left:0;margin-top:249pt;width:144.85pt;height:269.6pt;z-index:-251655168;mso-position-horizontal-relative:page;mso-position-vertical-relative:page" coordsize="" o:spt="100" adj="0,,0" path="" filled="f" stroked="f">
-            <v:stroke joinstyle="round"/>
-            <v:imagedata r:id="rId6" o:title=""/>
-            <v:formulas/>
-            <v:path o:connecttype="none" textboxrect="0,0,1000,1000"/>
-            <w10:wrap anchorx="page" anchory="page"/>
-          </v:shape>
-        </w:pict>
-      </w:r>
-      <w:r>
-        <w:pict w14:anchorId="52BEE2B4">
-          <v:shape id="_x0000_s1029" style="position:absolute;margin-left:391.3pt;margin-top:152.65pt;width:204.2pt;height:269.6pt;z-index:-251654144;mso-position-horizontal-relative:page;mso-position-vertical-relative:page" coordsize="" o:spt="100" adj="0,,0" path="" filled="f" stroked="f">
-            <v:stroke joinstyle="round"/>
-            <v:imagedata r:id="rId7" o:title=""/>
-            <v:formulas/>
-            <v:path o:connecttype="none" textboxrect="0,0,1000,1000"/>
-            <w10:wrap anchorx="page" anchory="page"/>
-          </v:shape>
-        </w:pict>
-      </w:r>
-      <w:r>
-        <w:pict w14:anchorId="64EC1E5A">
-          <v:shape id="_x0000_s1030" style="position:absolute;margin-left:0;margin-top:743.05pt;width:331.4pt;height:99.2pt;z-index:-251653120;mso-position-horizontal-relative:page;mso-position-vertical-relative:page" coordsize="" o:spt="100" adj="0,,0" path="" filled="f" stroked="f">
-            <v:stroke joinstyle="round"/>
-            <v:imagedata r:id="rId8" o:title=""/>
-            <v:formulas/>
-            <v:path o:connecttype="none" textboxrect="0,0,1000,1000"/>
-            <w10:wrap anchorx="page" anchory="page"/>
-          </v:shape>
-        </w:pict>
-      </w:r>
-    </w:p>
-    <w:p>
-      <w:pPr>
-        <w:spacing w:line="20" w:lineRule="exact"/>
-        <w:rPr>
-          <w:lang w:val="en-IN"/>
-        </w:rPr>
-        <w:sectPr>
-          <w:type w:val="continuous"/>
-          <w:pgSz w:w="11910" w:h="16845"/>
-          <w:pgMar w:top="1440" w:right="3526" w:bottom="0" w:left="1191" w:header="720" w:footer="720" w:gutter="0"/>
-          <w:cols w:space="720"/>
-        </w:sectPr>
-      </w:pPr>
-    </w:p>
-    <w:p>
-      <w:pPr>
-        <w:spacing w:line="20" w:lineRule="exact"/>
-        <w:rPr>
-          <w:lang w:val="en-IN"/>
-        </w:rPr>
-        <w:sectPr>
-          <w:type w:val="continuous"/>
-          <w:pgSz w:w="11910" w:h="16845"/>
-          <w:pgMar w:top="1440" w:right="8508" w:bottom="0" w:left="1191" w:header="720" w:footer="720" w:gutter="0"/>
-          <w:cols w:space="720"/>
-        </w:sectPr>
-      </w:pPr>
-    </w:p>
-    <w:p>
-      <w:pPr>
-        <w:spacing w:before="11" w:line="259" w:lineRule="exact"/>
-        <w:ind w:right="-567"/>
-        <w:rPr>
-          <w:lang w:val="en-IN"/>
-        </w:rPr>
-      </w:pPr>
       <w:r>
         <w:rPr>
+          <w:rFonts w:ascii="Times New Roman" w:eastAsia="Times New Roman" w:hAnsi="Times New Roman" w:cs="Times New Roman"/>
           <w:noProof/>
+          <w:sz w:val="24"/>
+          <w:szCs w:val="24"/>
         </w:rPr>
-        <w:pict w14:anchorId="5F7157B6">
-          <v:shapetype id="_x0000_t202" coordsize="21600,21600" o:spt="202" path="m,l,21600r21600,l21600,xe">
-            <v:stroke joinstyle="miter"/>
-            <v:path gradientshapeok="t" o:connecttype="rect"/>
-          </v:shapetype>
-          <v:shape id="_x0000_s1031" type="#_x0000_t202" style="position:absolute;margin-left:-2.55pt;margin-top:515.5pt;width:488.95pt;height:239.55pt;z-index:251666432;visibility:visible;mso-wrap-distance-left:9pt;mso-wrap-distance-top:3.6pt;mso-wrap-distance-right:9pt;mso-wrap-distance-bottom:3.6pt;mso-position-horizontal-relative:text;mso-position-vertical-relative:text;mso-width-relative:margin;mso-height-relative:margin;v-text-anchor:top" filled="f" stroked="f">
-            <v:textbox style="mso-next-textbox:#_x0000_s1031">
-              <w:txbxContent>
-                <w:p>
-                  <w:pPr>
-                    <w:rPr>
-                      <w:rFonts w:ascii="Avenir Next LT Pro" w:hAnsi="Avenir Next LT Pro" w:cs="Segoe UI"/>
-                      <w:color w:val="0A2F41" w:themeColor="accent1" w:themeShade="80"/>
-                      <w:sz w:val="30"/>
-                      <w:szCs w:val="30"/>
-                    </w:rPr>
-                  </w:pPr>
-                  <w:r>
-                    <w:rPr>
-                      <w:rFonts w:ascii="Avenir Next LT Pro" w:hAnsi="Avenir Next LT Pro" w:cs="Segoe UI"/>
-                      <w:color w:val="0A2F41" w:themeColor="accent1" w:themeShade="80"/>
-                      <w:sz w:val="30"/>
-                      <w:szCs w:val="30"/>
-                      <w:lang w:val="en-IN"/>
-                    </w:rPr>
-                    <w:t xml:space="preserve">Travel Distance: 45 km (1.5 hours by road)</w:t>
-                    <w:br/>
-                    <w:t xml:space="preserve">Visit the ancient Ramtek Temple dedicated to Lord Rama and immerse yourself in spirituality and culture. Enjoy a scenic drive back to Nagpur and relax in the evening.</w:t>
-                    <w:br/>
-                    <w:t xml:space="preserve"/>
-                    <w:br/>
-                    <w:t xml:space="preserve"/>
-                  </w:r>
-                </w:p>
-              </w:txbxContent>
-            </v:textbox>
-            <w10:wrap type="square"/>
-          </v:shape>
-        </w:pict>
+        <mc:AlternateContent>
+          <mc:Choice Requires="wps">
+            <w:drawing>
+              <wp:anchor distT="0" distB="0" distL="114300" distR="114300" simplePos="0" relativeHeight="251671552" behindDoc="0" locked="0" layoutInCell="1" allowOverlap="1" wp14:anchorId="2AFCBB17" wp14:editId="27505FDC">
+                <wp:simplePos x="0" y="0"/>
+                <wp:positionH relativeFrom="margin">
+                  <wp:posOffset>715645</wp:posOffset>
+                </wp:positionH>
+                <wp:positionV relativeFrom="paragraph">
+                  <wp:posOffset>2236470</wp:posOffset>
+                </wp:positionV>
+                <wp:extent cx="4324350" cy="3356610"/>
+                <wp:effectExtent l="0" t="0" r="0" b="0"/>
+                <wp:wrapNone/>
+                <wp:docPr id="1001" name="Rectangle 28"/>
+                <wp:cNvGraphicFramePr>
+                  <a:graphicFrameLocks xmlns:a="http://schemas.openxmlformats.org/drawingml/2006/main"/>
+                </wp:cNvGraphicFramePr>
+                <a:graphic xmlns:a="http://schemas.openxmlformats.org/drawingml/2006/main">
+                  <a:graphicData uri="http://schemas.microsoft.com/office/word/2010/wordprocessingShape">
+                    <wps:wsp>
+                      <wps:cNvSpPr>
+                        <a:spLocks noChangeArrowheads="1"/>
+                      </wps:cNvSpPr>
+                      <wps:spPr bwMode="auto">
+                        <a:xfrm>
+                          <a:off x="0" y="0"/>
+                          <a:ext cx="4324350" cy="3356610"/>
+                        </a:xfrm>
+                        <a:prstGeom prst="rect">
+                          <a:avLst/>
+                        </a:prstGeom>
+                        <a:noFill/>
+                        <a:ln>
+                          <a:noFill/>
+                        </a:ln>
+                        <a:extLst>
+                          <a:ext uri="{909E8E84-426E-40DD-AFC4-6F175D3DCCD1}">
+                            <a14:hiddenFill xmlns:a14="http://schemas.microsoft.com/office/drawing/2010/main">
+                              <a:solidFill>
+                                <a:srgbClr val="FFFFFF"/>
+                              </a:solidFill>
+                            </a14:hiddenFill>
+                          </a:ext>
+                          <a:ext uri="{91240B29-F687-4F45-9708-019B960494DF}">
+                            <a14:hiddenLine xmlns:a14="http://schemas.microsoft.com/office/drawing/2010/main" w="9525">
+                              <a:solidFill>
+                                <a:srgbClr val="000000"/>
+                              </a:solidFill>
+                              <a:miter lim="800000"/>
+                              <a:headEnd/>
+                              <a:tailEnd/>
+                            </a14:hiddenLine>
+                          </a:ext>
+                        </a:extLst>
+                      </wps:spPr>
+                      <wps:txbx>
+                        <w:txbxContent>
+                          <w:p>
+                            <w:pPr>
+                              <w:rPr>
+                                <w:lang w:val="en-IN"/>
+                              </w:rPr>
+                            </w:pPr>
+                            <w:r>
+                              <w:rPr>
+                                <w:lang w:val="en-IN"/>
+                              </w:rPr>
+                              <w:t xml:space="preserve"/>
+                            </w:r>
+                            <w:r>
+                              <w:drawing>
+                                <wp:inline xmlns:pic="http://schemas.openxmlformats.org/drawingml/2006/picture">
+                                  <wp:extent cx="3600000" cy="2880000"/>
+                                  <wp:docPr id="1002" name="Picture 1512012846"/>
+                                  <wp:cNvGraphicFramePr>
+                                    <a:graphicFrameLocks noChangeAspect="1"/>
+                                  </wp:cNvGraphicFramePr>
+                                  <a:graphic>
+                                    <a:graphicData uri="http://schemas.openxmlformats.org/drawingml/2006/picture">
+                                      <pic:pic>
+                                        <pic:nvPicPr>
+                                          <pic:cNvPr id="0" name="Day 10.png"/>
+                                          <pic:cNvPicPr/>
+                                        </pic:nvPicPr>
+                                        <pic:blipFill>
+                                          <a:blip r:embed="rId18"/>
+                                          <a:stretch>
+                                            <a:fillRect/>
+                                          </a:stretch>
+                                        </pic:blipFill>
+                                        <pic:spPr>
+                                          <a:xfrm>
+                                            <a:off x="0" y="0"/>
+                                            <a:ext cx="3600000" cy="2880000"/>
+                                          </a:xfrm>
+                                          <a:prstGeom prst="rect"/>
+                                        </pic:spPr>
+                                      </pic:pic>
+                                    </a:graphicData>
+                                  </a:graphic>
+                                </wp:inline>
+                              </w:drawing>
+                            </w:r>
+                            <w:r>
+                              <w:t xml:space="preserve"/>
+                            </w:r>
+                          </w:p>
+                        </w:txbxContent>
+                      </wps:txbx>
+                      <wps:bodyPr rot="0" vert="horz" wrap="square" lIns="91440" tIns="45720" rIns="91440" bIns="45720" anchor="t" anchorCtr="0" upright="1">
+                        <a:noAutofit/>
+                      </wps:bodyPr>
+                    </wps:wsp>
+                  </a:graphicData>
+                </a:graphic>
+                <wp14:sizeRelH relativeFrom="page">
+                  <wp14:pctWidth>0</wp14:pctWidth>
+                </wp14:sizeRelH>
+                <wp14:sizeRelV relativeFrom="page">
+                  <wp14:pctHeight>0</wp14:pctHeight>
+                </wp14:sizeRelV>
+              </wp:anchor>
+            </w:drawing>
+          </mc:Choice>
+          <mc:Fallback>
+            <w:pict>
+              <v:rect w14:anchorId="2AFCBB17" id="Rectangle 28" o:spid="_x0000_s1026" style="position:absolute;margin-left:56.35pt;margin-top:176.1pt;width:340.5pt;height:264.3pt;z-index:251671552;visibility:visible;mso-wrap-style:square;mso-width-percent:0;mso-height-percent:0;mso-wrap-distance-left:9pt;mso-wrap-distance-top:0;mso-wrap-distance-right:9pt;mso-wrap-distance-bottom:0;mso-position-horizontal:absolute;mso-position-horizontal-relative:margin;mso-position-vertical:absolute;mso-position-vertical-relative:text;mso-width-percent:0;mso-height-percent:0;mso-width-relative:page;mso-height-relative:page;v-text-anchor:top" o:gfxdata="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" filled="f" stroked="f">
+                <v:textbox>
+                  <w:txbxContent>
+                    <w:p>
+                      <w:pPr>
+                        <w:rPr>
+                          <w:lang w:val="en-IN"/>
+                        </w:rPr>
+                      </w:pPr>
+                      <w:r>
+                        <w:rPr>
+                          <w:lang w:val="en-IN"/>
+                        </w:rPr>
+                        <w:t xml:space="preserve"/>
+                      </w:r>
+                      <w:r>
+                        <w:drawing>
+                          <wp:inline xmlns:a="http://schemas.openxmlformats.org/drawingml/2006/main" xmlns:pic="http://schemas.openxmlformats.org/drawingml/2006/picture">
+                            <wp:extent cx="3600000" cy="2880000"/>
+                            <wp:docPr id="1003" name="Picture 1512012846"/>
+                            <wp:cNvGraphicFramePr>
+                              <a:graphicFrameLocks noChangeAspect="1"/>
+                            </wp:cNvGraphicFramePr>
+                            <a:graphic>
+                              <a:graphicData uri="http://schemas.openxmlformats.org/drawingml/2006/picture">
+                                <pic:pic>
+                                  <pic:nvPicPr>
+                                    <pic:cNvPr id="0" name="Day 10.png"/>
+                                    <pic:cNvPicPr/>
+                                  </pic:nvPicPr>
+                                  <pic:blipFill>
+                                    <a:blip r:embed="rId18"/>
+                                    <a:stretch>
+                                      <a:fillRect/>
+                                    </a:stretch>
+                                  </pic:blipFill>
+                                  <pic:spPr>
+                                    <a:xfrm>
+                                      <a:off x="0" y="0"/>
+                                      <a:ext cx="3600000" cy="2880000"/>
+                                    </a:xfrm>
+                                    <a:prstGeom prst="rect"/>
+                                  </pic:spPr>
+                                </pic:pic>
+                              </a:graphicData>
+                            </a:graphic>
+                          </wp:inline>
+                        </w:drawing>
+                      </w:r>
+                      <w:r>
+                        <w:t xml:space="preserve"/>
+                      </w:r>
+                    </w:p>
+                  </w:txbxContent>
+                </v:textbox>
+                <w10:wrap anchorx="margin"/>
+              </v:rect>
+            </w:pict>
+          </mc:Fallback>
+        </mc:AlternateContent>
       </w:r>
       <w:r>
         <w:rPr>
+          <w:rFonts w:ascii="Times New Roman" w:eastAsia="Times New Roman" w:hAnsi="Times New Roman" w:cs="Times New Roman"/>
           <w:noProof/>
+          <w:sz w:val="24"/>
+          <w:szCs w:val="24"/>
         </w:rPr>
-        <w:pict w14:anchorId="777AF8EC">
-          <v:rect id="_x0000_s1035" style="position:absolute;margin-left:39.45pt;margin-top:227.55pt;width:340.5pt;height:264.3pt;z-index:251668480" filled="f" stroked="f">
-            <v:textbox style="mso-next-textbox:#_x0000_s1035">
-              <w:txbxContent>
-                <w:p>
-                  <w:pPr>
-                    <w:rPr>
-                      <w:lang w:val="en-IN"/>
-                    </w:rPr>
-                  </w:pPr>
-                </w:p>
-                <w:p>
-                  <w:pPr>
-                    <w:rPr>
-                      <w:lang w:val="en-IN"/>
-                    </w:rPr>
-                  </w:pPr>
-                </w:p>
-                <w:p>
-                  <w:pPr>
-                    <w:rPr>
-                      <w:lang w:val="en-IN"/>
-                    </w:rPr>
-                  </w:pPr>
-                </w:p>
-                <w:p>
-                  <w:pPr>
-                    <w:rPr>
-                      <w:lang w:val="en-IN"/>
-                    </w:rPr>
-                  </w:pPr>
-                  <w:r>
-                    <w:rPr>
-                      <w:lang w:val="en-IN"/>
-                    </w:rPr>
-                    <w:t xml:space="preserve"/>
-                  </w:r>
-                  <w:r>
-                    <w:drawing>
-                      <wp:inline xmlns:a="http://schemas.openxmlformats.org/drawingml/2006/main" xmlns:pic="http://schemas.openxmlformats.org/drawingml/2006/picture">
-                        <wp:extent cx="2520000" cy="2520000"/>
-                        <wp:docPr id="1001" name="Picture 1409535930"/>
-                        <wp:cNvGraphicFramePr>
-                          <a:graphicFrameLocks noChangeAspect="1"/>
-                        </wp:cNvGraphicFramePr>
-                        <a:graphic>
-                          <a:graphicData uri="http://schemas.openxmlformats.org/drawingml/2006/picture">
-                            <pic:pic>
-                              <pic:nvPicPr>
-                                <pic:cNvPr id="0" name="Day 10.png"/>
-                                <pic:cNvPicPr/>
-                              </pic:nvPicPr>
-                              <pic:blipFill>
-                                <a:blip r:embed="rId12"/>
-                                <a:stretch>
-                                  <a:fillRect/>
-                                </a:stretch>
-                              </pic:blipFill>
-                              <pic:spPr>
-                                <a:xfrm>
-                                  <a:off x="0" y="0"/>
-                                  <a:ext cx="2520000" cy="2520000"/>
-                                </a:xfrm>
-                                <a:prstGeom prst="rect"/>
-                              </pic:spPr>
-                            </pic:pic>
-                          </a:graphicData>
-                        </a:graphic>
-                      </wp:inline>
-                    </w:drawing>
-                  </w:r>
-                  <w:r>
-                    <w:t xml:space="preserve"/>
-                  </w:r>
-                </w:p>
-              </w:txbxContent>
-            </v:textbox>
-          </v:rect>
-        </w:pict>
+        <mc:AlternateContent>
+          <mc:Choice Requires="wps">
+            <w:drawing>
+              <wp:anchor distT="45720" distB="45720" distL="114300" distR="114300" simplePos="0" relativeHeight="251669504" behindDoc="0" locked="0" layoutInCell="1" allowOverlap="1" wp14:anchorId="4875FFE2" wp14:editId="570D171E">
+                <wp:simplePos x="0" y="0"/>
+                <wp:positionH relativeFrom="margin">
+                  <wp:posOffset>-419735</wp:posOffset>
+                </wp:positionH>
+                <wp:positionV relativeFrom="paragraph">
+                  <wp:posOffset>1320800</wp:posOffset>
+                </wp:positionV>
+                <wp:extent cx="6172200" cy="1066800"/>
+                <wp:effectExtent l="0" t="0" r="0" b="0"/>
+                <wp:wrapSquare wrapText="bothSides"/>
+                <wp:docPr id="1004" name="Text Box 2"/>
+                <wp:cNvGraphicFramePr>
+                  <a:graphicFrameLocks xmlns:a="http://schemas.openxmlformats.org/drawingml/2006/main"/>
+                </wp:cNvGraphicFramePr>
+                <a:graphic xmlns:a="http://schemas.openxmlformats.org/drawingml/2006/main">
+                  <a:graphicData uri="http://schemas.microsoft.com/office/word/2010/wordprocessingShape">
+                    <wps:wsp>
+                      <wps:cNvSpPr txBox="1">
+                        <a:spLocks noChangeArrowheads="1"/>
+                      </wps:cNvSpPr>
+                      <wps:spPr bwMode="auto">
+                        <a:xfrm>
+                          <a:off x="0" y="0"/>
+                          <a:ext cx="6172200" cy="1066800"/>
+                        </a:xfrm>
+                        <a:prstGeom prst="rect">
+                          <a:avLst/>
+                        </a:prstGeom>
+                        <a:noFill/>
+                        <a:ln>
+                          <a:noFill/>
+                        </a:ln>
+                      </wps:spPr>
+                      <wps:txbx>
+                        <w:txbxContent>
+                          <w:p>
+                            <w:pPr>
+                              <w:jc w:val="center"/>
+                              <w:rPr>
+                                <w:rFonts w:ascii="Aptos SemiBold" w:hAnsi="Aptos SemiBold"/>
+                                <w:b/>
+                                <w:sz w:val="52"/>
+                                <w:szCs w:val="52"/>
+                                <w:lang w:val="en-IN"/>
+                              </w:rPr>
+                            </w:pPr>
+                            <w:r>
+                              <w:rPr>
+                                <w:rFonts w:ascii="Aptos SemiBold" w:hAnsi="Aptos SemiBold"/>
+                                <w:b/>
+                                <w:sz w:val="52"/>
+                                <w:szCs w:val="52"/>
+                                <w:lang w:val="en-IN"/>
+                              </w:rPr>
+                              <w:t xml:space="preserve">Day 10: Cultural Insights in Srinagar  </w:t>
+                            </w:r>
+                          </w:p>
+                        </w:txbxContent>
+                      </wps:txbx>
+                      <wps:bodyPr rot="0" vert="horz" wrap="square" lIns="91440" tIns="45720" rIns="91440" bIns="45720" anchor="t" anchorCtr="0" upright="1">
+                        <a:noAutofit/>
+                      </wps:bodyPr>
+                    </wps:wsp>
+                  </a:graphicData>
+                </a:graphic>
+                <wp14:sizeRelH relativeFrom="margin">
+                  <wp14:pctWidth>0</wp14:pctWidth>
+                </wp14:sizeRelH>
+                <wp14:sizeRelV relativeFrom="margin">
+                  <wp14:pctHeight>0</wp14:pctHeight>
+                </wp14:sizeRelV>
+              </wp:anchor>
+            </w:drawing>
+          </mc:Choice>
+          <mc:Fallback>
+            <w:pict>
+              <v:shapetype w14:anchorId="4875FFE2" id="_x0000_t202" coordsize="21600,21600" o:spt="202" path="m,l,21600r21600,l21600,xe">
+                <v:stroke joinstyle="miter"/>
+                <v:path gradientshapeok="t" o:connecttype="rect"/>
+              </v:shapetype>
+              <v:shape id="Text Box 2" o:spid="_x0000_s1027" type="#_x0000_t202" style="position:absolute;margin-left:-33.05pt;margin-top:104pt;width:486pt;height:84pt;z-index:251669504;visibility:visible;mso-wrap-style:square;mso-width-percent:0;mso-height-percent:0;mso-wrap-distance-left:9pt;mso-wrap-distance-top:3.6pt;mso-wrap-distance-right:9pt;mso-wrap-distance-bottom:3.6pt;mso-position-horizontal:absolute;mso-position-horizontal-relative:margin;mso-position-vertical:absolute;mso-position-vertical-relative:text;mso-width-percent:0;mso-height-percent:0;mso-width-relative:margin;mso-height-relative:margin;v-text-anchor:top" o:gfxdata="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" filled="f" stroked="f">
+                <v:textbox>
+                  <w:txbxContent>
+                    <w:p>
+                      <w:pPr>
+                        <w:jc w:val="center"/>
+                        <w:rPr>
+                          <w:rFonts w:ascii="Aptos SemiBold" w:hAnsi="Aptos SemiBold"/>
+                          <w:b/>
+                          <w:sz w:val="52"/>
+                          <w:szCs w:val="52"/>
+                          <w:lang w:val="en-IN"/>
+                        </w:rPr>
+                      </w:pPr>
+                      <w:r>
+                        <w:rPr>
+                          <w:rFonts w:ascii="Aptos SemiBold" w:hAnsi="Aptos SemiBold"/>
+                          <w:b/>
+                          <w:sz w:val="52"/>
+                          <w:szCs w:val="52"/>
+                          <w:lang w:val="en-IN"/>
+                        </w:rPr>
+                        <w:t xml:space="preserve">Day 10: Cultural Insights in Srinagar  </w:t>
+                      </w:r>
+                    </w:p>
+                  </w:txbxContent>
+                </v:textbox>
+                <w10:wrap type="square" anchorx="margin"/>
+              </v:shape>
+            </w:pict>
+          </mc:Fallback>
+        </mc:AlternateContent>
+      </w:r>
+      <w:r>
+        <w:rPr>
+          <w:rFonts w:ascii="Times New Roman" w:eastAsiaTheme="minorEastAsia" w:hAnsi="Times New Roman" w:cs="Times New Roman"/>
+          <w:noProof/>
+          <w:sz w:val="24"/>
+          <w:szCs w:val="24"/>
+        </w:rPr>
+        <w:t xml:space="preserve">                    </w:t>
+      </w:r>
+      <w:r>
+        <w:rPr>
+          <w:rFonts w:ascii="Times New Roman" w:eastAsiaTheme="minorEastAsia" w:hAnsi="Times New Roman" w:cs="Times New Roman"/>
+          <w:noProof/>
+          <w:sz w:val="24"/>
+          <w:szCs w:val="24"/>
+        </w:rPr>
+        <w:drawing>
+          <wp:inline distT="0" distB="0" distL="0" distR="0" wp14:anchorId="2D790204" wp14:editId="123AF6F2">
+            <wp:extent cx="3924300" cy="1183867"/>
+            <wp:effectExtent l="0" t="0" r="0" b="0"/>
+            <wp:docPr id="1005" name="Picture 9"/>
+            <wp:cNvGraphicFramePr>
+              <a:graphicFrameLocks xmlns:a="http://schemas.openxmlformats.org/drawingml/2006/main" noChangeAspect="1"/>
+            </wp:cNvGraphicFramePr>
+            <a:graphic xmlns:a="http://schemas.openxmlformats.org/drawingml/2006/main">
+              <a:graphicData uri="http://schemas.openxmlformats.org/drawingml/2006/picture">
+                <pic:pic xmlns:pic="http://schemas.openxmlformats.org/drawingml/2006/picture">
+                  <pic:nvPicPr>
+                    <pic:cNvPr id="1512012845" name="Picture 1512012845"/>
+                    <pic:cNvPicPr/>
+                  </pic:nvPicPr>
+                  <pic:blipFill>
+                    <a:blip r:embed="rId7">
+                      <a:extLst>
+                        <a:ext uri="{28A0092B-C50C-407E-A947-70E740481C1C}">
+                          <a14:useLocalDpi xmlns:a14="http://schemas.microsoft.com/office/drawing/2010/main" val="0"/>
+                        </a:ext>
+                      </a:extLst>
+                    </a:blip>
+                    <a:stretch>
+                      <a:fillRect/>
+                    </a:stretch>
+                  </pic:blipFill>
+                  <pic:spPr>
+                    <a:xfrm>
+                      <a:off x="0" y="0"/>
+                      <a:ext cx="4019666" cy="1212637"/>
+                    </a:xfrm>
+                    <a:prstGeom prst="rect">
+                      <a:avLst/>
+                    </a:prstGeom>
+                  </pic:spPr>
+                </pic:pic>
+              </a:graphicData>
+            </a:graphic>
+          </wp:inline>
+        </w:drawing>
+      </w:r>
+      <w:r>
+        <w:rPr>
+          <w:rFonts w:ascii="Times New Roman" w:eastAsiaTheme="minorEastAsia" w:hAnsi="Times New Roman" w:cs="Times New Roman"/>
+          <w:noProof/>
+          <w:sz w:val="24"/>
+          <w:szCs w:val="24"/>
+        </w:rPr>
+        <mc:AlternateContent>
+          <mc:Choice Requires="wps">
+            <w:drawing>
+              <wp:anchor distT="0" distB="0" distL="114300" distR="114300" simplePos="0" relativeHeight="251661312" behindDoc="0" locked="0" layoutInCell="1" allowOverlap="1" wp14:anchorId="7755B45A" wp14:editId="2DF4DA75">
+                <wp:simplePos x="0" y="0"/>
+                <wp:positionH relativeFrom="margin">
+                  <wp:align>right</wp:align>
+                </wp:positionH>
+                <wp:positionV relativeFrom="margin">
+                  <wp:posOffset>-370986</wp:posOffset>
+                </wp:positionV>
+                <wp:extent cx="15240" cy="6355080"/>
+                <wp:effectExtent l="19050" t="19050" r="22860" b="26670"/>
+                <wp:wrapNone/>
+                <wp:docPr id="1006" name="Straight Connector 15"/>
+                <wp:cNvGraphicFramePr>
+                  <a:graphicFrameLocks xmlns:a="http://schemas.openxmlformats.org/drawingml/2006/main"/>
+                </wp:cNvGraphicFramePr>
+                <a:graphic xmlns:a="http://schemas.openxmlformats.org/drawingml/2006/main">
+                  <a:graphicData uri="http://schemas.microsoft.com/office/word/2010/wordprocessingShape">
+                    <wps:wsp>
+                      <wps:cNvCnPr>
+                        <a:cxnSpLocks noChangeShapeType="1"/>
+                      </wps:cNvCnPr>
+                      <wps:spPr bwMode="auto">
+                        <a:xfrm flipH="1">
+                          <a:off x="0" y="0"/>
+                          <a:ext cx="15240" cy="6355080"/>
+                        </a:xfrm>
+                        <a:prstGeom prst="line">
+                          <a:avLst/>
+                        </a:prstGeom>
+                        <a:noFill/>
+                        <a:ln w="38100">
+                          <a:solidFill>
+                            <a:srgbClr val="000000"/>
+                          </a:solidFill>
+                          <a:round/>
+                          <a:headEnd/>
+                          <a:tailEnd/>
+                        </a:ln>
+                        <a:extLst>
+                          <a:ext uri="{909E8E84-426E-40DD-AFC4-6F175D3DCCD1}">
+                            <a14:hiddenFill xmlns:a14="http://schemas.microsoft.com/office/drawing/2010/main">
+                              <a:noFill/>
+                            </a14:hiddenFill>
+                          </a:ext>
+                        </a:extLst>
+                      </wps:spPr>
+                      <wps:bodyPr/>
+                    </wps:wsp>
+                  </a:graphicData>
+                </a:graphic>
+                <wp14:sizeRelH relativeFrom="page">
+                  <wp14:pctWidth>0</wp14:pctWidth>
+                </wp14:sizeRelH>
+                <wp14:sizeRelV relativeFrom="page">
+                  <wp14:pctHeight>0</wp14:pctHeight>
+                </wp14:sizeRelV>
+              </wp:anchor>
+            </w:drawing>
+          </mc:Choice>
+          <mc:Fallback>
+            <w:pict>
+              <v:line w14:anchorId="488B0C67" id="Straight Connector 15" o:spid="_x0000_s1026" style="position:absolute;flip:x;z-index:251661312;visibility:visible;mso-wrap-style:square;mso-width-percent:0;mso-height-percent:0;mso-wrap-distance-left:9pt;mso-wrap-distance-top:0;mso-wrap-distance-right:9pt;mso-wrap-distance-bottom:0;mso-position-horizontal:right;mso-position-horizontal-relative:margin;mso-position-vertical:absolute;mso-position-vertical-relative:margin;mso-width-percent:0;mso-height-percent:0;mso-width-relative:page;mso-height-relative:page" from="-50pt,-29.2pt" to="-48.8pt,471.2pt" o:gfxdata="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" strokeweight="3pt">
+                <w10:wrap anchorx="margin" anchory="margin"/>
+              </v:line>
+            </w:pict>
+          </mc:Fallback>
+        </mc:AlternateContent>
       </w:r>
       <w:r>
         <w:rPr>
           <w:noProof/>
         </w:rPr>
         <w:drawing>
-          <wp:anchor distT="0" distB="0" distL="114300" distR="114300" simplePos="0" relativeHeight="251667456" behindDoc="0" locked="0" layoutInCell="1" allowOverlap="1" wp14:anchorId="065F4911" wp14:editId="1082C4A8">
+          <wp:anchor distT="0" distB="0" distL="114300" distR="114300" simplePos="0" relativeHeight="251663360" behindDoc="0" locked="0" layoutInCell="1" allowOverlap="1" wp14:anchorId="03DEC88D" wp14:editId="10CC3D3C">
             <wp:simplePos x="0" y="0"/>
-            <wp:positionH relativeFrom="page">
-              <wp:posOffset>6489700</wp:posOffset>
+            <wp:positionH relativeFrom="column">
+              <wp:posOffset>4937760</wp:posOffset>
             </wp:positionH>
-            <wp:positionV relativeFrom="page">
-              <wp:posOffset>342900</wp:posOffset>
+            <wp:positionV relativeFrom="paragraph">
+              <wp:posOffset>-209550</wp:posOffset>
             </wp:positionV>
-            <wp:extent cx="723900" cy="711200"/>
-            <wp:effectExtent l="152400" t="152400" r="342900" b="336550"/>
+            <wp:extent cx="815340" cy="815340"/>
+            <wp:effectExtent l="0" t="0" r="3810" b="3810"/>
             <wp:wrapNone/>
-            <wp:docPr id="1002" name="Picture 4"/>
-            <wp:cNvGraphicFramePr/>
+            <wp:docPr id="1007" name="Picture 18"/>
+            <wp:cNvGraphicFramePr>
+              <a:graphicFrameLocks xmlns:a="http://schemas.openxmlformats.org/drawingml/2006/main" noChangeAspect="1"/>
+            </wp:cNvGraphicFramePr>
             <a:graphic xmlns:a="http://schemas.openxmlformats.org/drawingml/2006/main">
               <a:graphicData uri="http://schemas.openxmlformats.org/drawingml/2006/picture">
                 <pic:pic xmlns:pic="http://schemas.openxmlformats.org/drawingml/2006/picture">
                   <pic:nvPicPr>
-                    <pic:cNvPr id="1409535929" name="Picture 34"/>
-                    <pic:cNvPicPr>
-                      <a:picLocks noChangeArrowheads="1"/>
-                    </pic:cNvPicPr>
+                    <pic:cNvPr id="1" name=""/>
+                    <pic:cNvPicPr/>
                   </pic:nvPicPr>
                   <pic:blipFill>
-                    <a:blip r:embed="rId9">
+                    <a:blip r:embed="rId8">
                       <a:extLst>
                         <a:ext uri="{28A0092B-C50C-407E-A947-70E740481C1C}">
                           <a14:useLocalDpi xmlns:a14="http://schemas.microsoft.com/office/drawing/2010/main" val="0"/>
                         </a:ext>
                       </a:extLst>
                     </a:blip>
-                    <a:srcRect l="8227" t="12207" r="69929" b="12676"/>
                     <a:stretch>
                       <a:fillRect/>
                     </a:stretch>
                   </pic:blipFill>
-                  <pic:spPr bwMode="auto">
+                  <pic:spPr>
                     <a:xfrm>
                       <a:off x="0" y="0"/>
-                      <a:ext cx="723900" cy="711200"/>
+                      <a:ext cx="815340" cy="815340"/>
                     </a:xfrm>
                     <a:prstGeom prst="rect">
                       <a:avLst/>
                     </a:prstGeom>
-                    <a:ln>
-                      <a:noFill/>
-                    </a:ln>
-                    <a:effectLst>
-                      <a:outerShdw blurRad="292100" dist="139700" dir="2700000" algn="tl" rotWithShape="0">
-                        <a:srgbClr val="333333">
-                          <a:alpha val="65000"/>
-                        </a:srgbClr>
-                      </a:outerShdw>
-                    </a:effectLst>
-                    <a:extLst>
-                      <a:ext uri="{53640926-AAD7-44D8-BBD7-CCE9431645EC}">
-                        <a14:shadowObscured xmlns:a14="http://schemas.microsoft.com/office/drawing/2010/main"/>
-                      </a:ext>
-                    </a:extLst>
                   </pic:spPr>
                 </pic:pic>
               </a:graphicData>
             </a:graphic>
-            <wp14:sizeRelH relativeFrom="page">
+            <wp14:sizeRelH relativeFrom="margin">
               <wp14:pctWidth>0</wp14:pctWidth>
             </wp14:sizeRelH>
-            <wp14:sizeRelV relativeFrom="page">
+            <wp14:sizeRelV relativeFrom="margin">
               <wp14:pctHeight>0</wp14:pctHeight>
             </wp14:sizeRelV>
           </wp:anchor>
@@ -318,54 +520,787 @@
       </w:r>
       <w:r>
         <w:rPr>
+          <w:rFonts w:ascii="Times New Roman" w:eastAsiaTheme="minorEastAsia" w:hAnsi="Times New Roman" w:cs="Times New Roman"/>
+          <w:noProof/>
+          <w:sz w:val="24"/>
+          <w:szCs w:val="24"/>
+        </w:rPr>
+        <mc:AlternateContent>
+          <mc:Choice Requires="wps">
+            <w:drawing>
+              <wp:anchor distT="0" distB="0" distL="114300" distR="114300" simplePos="0" relativeHeight="251662336" behindDoc="0" locked="0" layoutInCell="1" allowOverlap="1" wp14:anchorId="34D64F39" wp14:editId="1CA9FE39">
+                <wp:simplePos x="0" y="0"/>
+                <wp:positionH relativeFrom="margin">
+                  <wp:align>right</wp:align>
+                </wp:positionH>
+                <wp:positionV relativeFrom="margin">
+                  <wp:posOffset>-371475</wp:posOffset>
+                </wp:positionV>
+                <wp:extent cx="5257800" cy="12700"/>
+                <wp:effectExtent l="19050" t="19050" r="19050" b="25400"/>
+                <wp:wrapNone/>
+                <wp:docPr id="1008" name="Straight Connector 16"/>
+                <wp:cNvGraphicFramePr>
+                  <a:graphicFrameLocks xmlns:a="http://schemas.openxmlformats.org/drawingml/2006/main"/>
+                </wp:cNvGraphicFramePr>
+                <a:graphic xmlns:a="http://schemas.openxmlformats.org/drawingml/2006/main">
+                  <a:graphicData uri="http://schemas.microsoft.com/office/word/2010/wordprocessingShape">
+                    <wps:wsp>
+                      <wps:cNvCnPr>
+                        <a:cxnSpLocks noChangeShapeType="1"/>
+                      </wps:cNvCnPr>
+                      <wps:spPr bwMode="auto">
+                        <a:xfrm flipH="1">
+                          <a:off x="0" y="0"/>
+                          <a:ext cx="5257800" cy="12700"/>
+                        </a:xfrm>
+                        <a:prstGeom prst="line">
+                          <a:avLst/>
+                        </a:prstGeom>
+                        <a:noFill/>
+                        <a:ln w="38100">
+                          <a:solidFill>
+                            <a:srgbClr val="000000"/>
+                          </a:solidFill>
+                          <a:round/>
+                          <a:headEnd/>
+                          <a:tailEnd/>
+                        </a:ln>
+                        <a:extLst>
+                          <a:ext uri="{909E8E84-426E-40DD-AFC4-6F175D3DCCD1}">
+                            <a14:hiddenFill xmlns:a14="http://schemas.microsoft.com/office/drawing/2010/main">
+                              <a:noFill/>
+                            </a14:hiddenFill>
+                          </a:ext>
+                        </a:extLst>
+                      </wps:spPr>
+                      <wps:bodyPr/>
+                    </wps:wsp>
+                  </a:graphicData>
+                </a:graphic>
+                <wp14:sizeRelH relativeFrom="page">
+                  <wp14:pctWidth>0</wp14:pctWidth>
+                </wp14:sizeRelH>
+                <wp14:sizeRelV relativeFrom="page">
+                  <wp14:pctHeight>0</wp14:pctHeight>
+                </wp14:sizeRelV>
+              </wp:anchor>
+            </w:drawing>
+          </mc:Choice>
+          <mc:Fallback>
+            <w:pict>
+              <v:line w14:anchorId="5C719B8B" id="Straight Connector 16" o:spid="_x0000_s1026" style="position:absolute;flip:x;z-index:251662336;visibility:visible;mso-wrap-style:square;mso-width-percent:0;mso-height-percent:0;mso-wrap-distance-left:9pt;mso-wrap-distance-top:0;mso-wrap-distance-right:9pt;mso-wrap-distance-bottom:0;mso-position-horizontal:right;mso-position-horizontal-relative:margin;mso-position-vertical:absolute;mso-position-vertical-relative:margin;mso-width-percent:0;mso-height-percent:0;mso-width-relative:page;mso-height-relative:page" from="362.8pt,-29.25pt" to="776.8pt,-28.25pt" o:gfxdata="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" strokeweight="3pt">
+                <w10:wrap anchorx="margin" anchory="margin"/>
+              </v:line>
+            </w:pict>
+          </mc:Fallback>
+        </mc:AlternateContent>
+      </w:r>
+      <w:r>
+        <w:rPr>
           <w:noProof/>
         </w:rPr>
-        <w:pict w14:anchorId="78F3C9AA">
-          <v:shape id="_x0000_s1032" type="#_x0000_t202" style="position:absolute;margin-left:-27.7pt;margin-top:116.65pt;width:313.3pt;height:114.7pt;z-index:251665408;visibility:visible;mso-wrap-distance-left:9pt;mso-wrap-distance-top:3.6pt;mso-wrap-distance-right:9pt;mso-wrap-distance-bottom:3.6pt;mso-position-horizontal-relative:text;mso-position-vertical-relative:text;mso-width-relative:margin;mso-height-relative:margin;v-text-anchor:top" stroked="f">
-            <v:textbox>
-              <w:txbxContent>
-                <w:p>
-                  <w:pPr>
-                    <w:rPr>
-                      <w:rFonts w:ascii="Aptos SemiBold" w:hAnsi="Aptos SemiBold"/>
-                      <w:sz w:val="44"/>
-                      <w:szCs w:val="44"/>
-                    </w:rPr>
-                  </w:pPr>
-                  <w:r>
-                    <w:rPr>
-                      <w:rFonts w:ascii="Aptos SemiBold" w:hAnsi="Aptos SemiBold"/>
-                      <w:sz w:val="44"/>
-                      <w:szCs w:val="44"/>
-                      <w:lang w:val="en-IN"/>
-                    </w:rPr>
-                    <w:t xml:space="preserve">Day 10: Day Trip to Ramtek Temple</w:t>
-                  </w:r>
-                </w:p>
-              </w:txbxContent>
-            </v:textbox>
-            <w10:wrap type="square"/>
-          </v:shape>
-        </w:pict>
+        <w:drawing>
+          <wp:anchor distT="0" distB="0" distL="0" distR="0" simplePos="0" relativeHeight="251659264" behindDoc="1" locked="0" layoutInCell="1" allowOverlap="1" wp14:anchorId="408A933E" wp14:editId="1F3F96C1">
+            <wp:simplePos x="0" y="0"/>
+            <wp:positionH relativeFrom="page">
+              <wp:align>right</wp:align>
+            </wp:positionH>
+            <wp:positionV relativeFrom="page">
+              <wp:align>top</wp:align>
+            </wp:positionV>
+            <wp:extent cx="7940040" cy="10695305"/>
+            <wp:effectExtent l="0" t="0" r="3810" b="0"/>
+            <wp:wrapNone/>
+            <wp:docPr id="1009" name="image1.png"/>
+            <wp:cNvGraphicFramePr>
+              <a:graphicFrameLocks xmlns:a="http://schemas.openxmlformats.org/drawingml/2006/main" noChangeAspect="1"/>
+            </wp:cNvGraphicFramePr>
+            <a:graphic xmlns:a="http://schemas.openxmlformats.org/drawingml/2006/main">
+              <a:graphicData uri="http://schemas.openxmlformats.org/drawingml/2006/picture">
+                <pic:pic xmlns:pic="http://schemas.openxmlformats.org/drawingml/2006/picture">
+                  <pic:nvPicPr>
+                    <pic:cNvPr id="2" name="image1.png"/>
+                    <pic:cNvPicPr/>
+                  </pic:nvPicPr>
+                  <pic:blipFill>
+                    <a:blip r:embed="rId9" cstate="print"/>
+                    <a:stretch>
+                      <a:fillRect/>
+                    </a:stretch>
+                  </pic:blipFill>
+                  <pic:spPr>
+                    <a:xfrm>
+                      <a:off x="0" y="0"/>
+                      <a:ext cx="7940040" cy="10695305"/>
+                    </a:xfrm>
+                    <a:prstGeom prst="rect">
+                      <a:avLst/>
+                    </a:prstGeom>
+                  </pic:spPr>
+                </pic:pic>
+              </a:graphicData>
+            </a:graphic>
+            <wp14:sizeRelH relativeFrom="margin">
+              <wp14:pctWidth>0</wp14:pctWidth>
+            </wp14:sizeRelH>
+          </wp:anchor>
+        </w:drawing>
+      </w:r>
+      <w:r>
+        <w:rPr>
+          <w:noProof/>
+        </w:rPr>
+        <mc:AlternateContent>
+          <mc:Choice Requires="wps">
+            <w:drawing>
+              <wp:anchor distT="0" distB="0" distL="114300" distR="114300" simplePos="0" relativeHeight="251666432" behindDoc="0" locked="0" layoutInCell="1" allowOverlap="1" wp14:anchorId="65872CCC" wp14:editId="0DCE8147">
+                <wp:simplePos x="0" y="0"/>
+                <wp:positionH relativeFrom="page">
+                  <wp:align>right</wp:align>
+                </wp:positionH>
+                <wp:positionV relativeFrom="page">
+                  <wp:align>bottom</wp:align>
+                </wp:positionV>
+                <wp:extent cx="1630045" cy="756285"/>
+                <wp:effectExtent l="0" t="0" r="8255" b="5715"/>
+                <wp:wrapNone/>
+                <wp:docPr id="1010" name="Rectangle 23"/>
+                <wp:cNvGraphicFramePr>
+                  <a:graphicFrameLocks xmlns:a="http://schemas.openxmlformats.org/drawingml/2006/main"/>
+                </wp:cNvGraphicFramePr>
+                <a:graphic xmlns:a="http://schemas.openxmlformats.org/drawingml/2006/main">
+                  <a:graphicData uri="http://schemas.microsoft.com/office/word/2010/wordprocessingShape">
+                    <wps:wsp>
+                      <wps:cNvSpPr>
+                        <a:spLocks noChangeArrowheads="1"/>
+                      </wps:cNvSpPr>
+                      <wps:spPr bwMode="auto">
+                        <a:xfrm>
+                          <a:off x="0" y="0"/>
+                          <a:ext cx="1630045" cy="756285"/>
+                        </a:xfrm>
+                        <a:prstGeom prst="rect">
+                          <a:avLst/>
+                        </a:prstGeom>
+                        <a:solidFill>
+                          <a:srgbClr val="3C62AA"/>
+                        </a:solidFill>
+                        <a:ln>
+                          <a:noFill/>
+                        </a:ln>
+                        <a:extLst>
+                          <a:ext uri="{91240B29-F687-4F45-9708-019B960494DF}">
+                            <a14:hiddenLine xmlns:a14="http://schemas.microsoft.com/office/drawing/2010/main" w="9525">
+                              <a:solidFill>
+                                <a:srgbClr val="000000"/>
+                              </a:solidFill>
+                              <a:miter lim="800000"/>
+                              <a:headEnd/>
+                              <a:tailEnd/>
+                            </a14:hiddenLine>
+                          </a:ext>
+                        </a:extLst>
+                      </wps:spPr>
+                      <wps:bodyPr rot="0" vert="horz" wrap="square" lIns="91440" tIns="45720" rIns="91440" bIns="45720" anchor="t" anchorCtr="0" upright="1">
+                        <a:noAutofit/>
+                      </wps:bodyPr>
+                    </wps:wsp>
+                  </a:graphicData>
+                </a:graphic>
+                <wp14:sizeRelH relativeFrom="page">
+                  <wp14:pctWidth>0</wp14:pctWidth>
+                </wp14:sizeRelH>
+                <wp14:sizeRelV relativeFrom="page">
+                  <wp14:pctHeight>0</wp14:pctHeight>
+                </wp14:sizeRelV>
+              </wp:anchor>
+            </w:drawing>
+          </mc:Choice>
+          <mc:Fallback>
+            <w:pict>
+              <v:rect w14:anchorId="07796B1F" id="Rectangle 23" o:spid="_x0000_s1026" style="position:absolute;margin-left:77.15pt;margin-top:0;width:128.35pt;height:59.55pt;z-index:251666432;visibility:visible;mso-wrap-style:square;mso-width-percent:0;mso-height-percent:0;mso-wrap-distance-left:9pt;mso-wrap-distance-top:0;mso-wrap-distance-right:9pt;mso-wrap-distance-bottom:0;mso-position-horizontal:right;mso-position-horizontal-relative:page;mso-position-vertical:bottom;mso-position-vertical-relative:page;mso-width-percent:0;mso-height-percent:0;mso-width-relative:page;mso-height-relative:page;v-text-anchor:top" o:gfxdata="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" fillcolor="#3c62aa" stroked="f">
+                <w10:wrap anchorx="page" anchory="page"/>
+              </v:rect>
+            </w:pict>
+          </mc:Fallback>
+        </mc:AlternateContent>
+      </w:r>
+      <w:r>
+        <w:rPr>
+          <w:rFonts w:ascii="Arial MT"/>
+          <w:noProof/>
+          <w:sz w:val="20"/>
+        </w:rPr>
+        <mc:AlternateContent>
+          <mc:Choice Requires="wpg">
+            <w:drawing>
+              <wp:anchor distT="0" distB="0" distL="114300" distR="114300" simplePos="0" relativeHeight="251665408" behindDoc="0" locked="0" layoutInCell="1" allowOverlap="1" wp14:anchorId="46423B3D" wp14:editId="75E760B5">
+                <wp:simplePos x="0" y="0"/>
+                <wp:positionH relativeFrom="page">
+                  <wp:align>left</wp:align>
+                </wp:positionH>
+                <wp:positionV relativeFrom="paragraph">
+                  <wp:posOffset>-914400</wp:posOffset>
+                </wp:positionV>
+                <wp:extent cx="756285" cy="1202055"/>
+                <wp:effectExtent l="0" t="0" r="5715" b="0"/>
+                <wp:wrapNone/>
+                <wp:docPr id="1011" name="Group 20"/>
+                <wp:cNvGraphicFramePr>
+                  <a:graphicFrameLocks xmlns:a="http://schemas.openxmlformats.org/drawingml/2006/main"/>
+                </wp:cNvGraphicFramePr>
+                <a:graphic xmlns:a="http://schemas.openxmlformats.org/drawingml/2006/main">
+                  <a:graphicData uri="http://schemas.microsoft.com/office/word/2010/wordprocessingGroup">
+                    <wpg:wgp>
+                      <wpg:cNvGrpSpPr>
+                        <a:grpSpLocks/>
+                      </wpg:cNvGrpSpPr>
+                      <wpg:grpSpPr bwMode="auto">
+                        <a:xfrm>
+                          <a:off x="0" y="0"/>
+                          <a:ext cx="756285" cy="1202055"/>
+                          <a:chOff x="0" y="0"/>
+                          <a:chExt cx="1191" cy="1893"/>
+                        </a:xfrm>
+                      </wpg:grpSpPr>
+                      <wps:wsp>
+                        <wps:cNvPr id="21" name="Rectangle 4"/>
+                        <wps:cNvSpPr>
+                          <a:spLocks noChangeArrowheads="1"/>
+                        </wps:cNvSpPr>
+                        <wps:spPr bwMode="auto">
+                          <a:xfrm>
+                            <a:off x="0" y="0"/>
+                            <a:ext cx="1191" cy="1893"/>
+                          </a:xfrm>
+                          <a:prstGeom prst="rect">
+                            <a:avLst/>
+                          </a:prstGeom>
+                          <a:solidFill>
+                            <a:srgbClr val="DA282B"/>
+                          </a:solidFill>
+                          <a:ln>
+                            <a:noFill/>
+                          </a:ln>
+                          <a:extLst>
+                            <a:ext uri="{91240B29-F687-4F45-9708-019B960494DF}">
+                              <a14:hiddenLine xmlns:a14="http://schemas.microsoft.com/office/drawing/2010/main" w="9525">
+                                <a:solidFill>
+                                  <a:srgbClr val="000000"/>
+                                </a:solidFill>
+                                <a:miter lim="800000"/>
+                                <a:headEnd/>
+                                <a:tailEnd/>
+                              </a14:hiddenLine>
+                            </a:ext>
+                          </a:extLst>
+                        </wps:spPr>
+                        <wps:bodyPr rot="0" vert="horz" wrap="square" lIns="91440" tIns="45720" rIns="91440" bIns="45720" anchor="t" anchorCtr="0" upright="1">
+                          <a:noAutofit/>
+                        </wps:bodyPr>
+                      </wps:wsp>
+                    </wpg:wgp>
+                  </a:graphicData>
+                </a:graphic>
+              </wp:anchor>
+            </w:drawing>
+          </mc:Choice>
+          <mc:Fallback>
+            <w:pict>
+              <v:group w14:anchorId="627D51BE" id="Group 20" o:spid="_x0000_s1026" style="position:absolute;margin-left:0;margin-top:-1in;width:59.55pt;height:94.65pt;z-index:251665408;mso-position-horizontal:left;mso-position-horizontal-relative:page" coordsize="1191,1893" o:gfxdata="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">
+                <v:rect id="Rectangle 4" o:spid="_x0000_s1027" style="position:absolute;width:1191;height:1893;visibility:visible;mso-wrap-style:square;v-text-anchor:top" o:gfxdata="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" fillcolor="#da282b" stroked="f"/>
+                <w10:wrap anchorx="page"/>
+              </v:group>
+            </w:pict>
+          </mc:Fallback>
+        </mc:AlternateContent>
+      </w:r>
+    </w:p>
+    <w:p>
+      <w:r>
+        <w:rPr>
+          <w:rFonts w:ascii="Times New Roman" w:eastAsia="Aptos" w:hAnsi="Times New Roman" w:cs="Times New Roman"/>
+          <w:noProof/>
+          <w:sz w:val="24"/>
+          <w:szCs w:val="24"/>
+        </w:rPr>
+        <mc:AlternateContent>
+          <mc:Choice Requires="wps">
+            <w:drawing>
+              <wp:anchor distT="45720" distB="45720" distL="114300" distR="114300" simplePos="0" relativeHeight="251672576" behindDoc="0" locked="0" layoutInCell="1" allowOverlap="1" wp14:anchorId="33C3617F" wp14:editId="6B389C78">
+                <wp:simplePos x="0" y="0"/>
+                <wp:positionH relativeFrom="margin">
+                  <wp:posOffset>80010</wp:posOffset>
+                </wp:positionH>
+                <wp:positionV relativeFrom="paragraph">
+                  <wp:posOffset>4406900</wp:posOffset>
+                </wp:positionV>
+                <wp:extent cx="5829300" cy="3042285"/>
+                <wp:effectExtent l="0" t="0" r="0" b="5715"/>
+                <wp:wrapNone/>
+                <wp:docPr id="1012" name="Text Box 30"/>
+                <wp:cNvGraphicFramePr>
+                  <a:graphicFrameLocks xmlns:a="http://schemas.openxmlformats.org/drawingml/2006/main"/>
+                </wp:cNvGraphicFramePr>
+                <a:graphic xmlns:a="http://schemas.openxmlformats.org/drawingml/2006/main">
+                  <a:graphicData uri="http://schemas.microsoft.com/office/word/2010/wordprocessingShape">
+                    <wps:wsp>
+                      <wps:cNvSpPr txBox="1">
+                        <a:spLocks noChangeArrowheads="1"/>
+                      </wps:cNvSpPr>
+                      <wps:spPr bwMode="auto">
+                        <a:xfrm>
+                          <a:off x="0" y="0"/>
+                          <a:ext cx="5829300" cy="3042285"/>
+                        </a:xfrm>
+                        <a:prstGeom prst="rect">
+                          <a:avLst/>
+                        </a:prstGeom>
+                        <a:noFill/>
+                        <a:ln>
+                          <a:noFill/>
+                        </a:ln>
+                        <a:extLst>
+                          <a:ext uri="{909E8E84-426E-40DD-AFC4-6F175D3DCCD1}">
+                            <a14:hiddenFill xmlns:a14="http://schemas.microsoft.com/office/drawing/2010/main">
+                              <a:solidFill>
+                                <a:srgbClr val="FFFFFF"/>
+                              </a:solidFill>
+                            </a14:hiddenFill>
+                          </a:ext>
+                          <a:ext uri="{91240B29-F687-4F45-9708-019B960494DF}">
+                            <a14:hiddenLine xmlns:a14="http://schemas.microsoft.com/office/drawing/2010/main" w="9525">
+                              <a:solidFill>
+                                <a:srgbClr val="000000"/>
+                              </a:solidFill>
+                              <a:miter lim="800000"/>
+                              <a:headEnd/>
+                              <a:tailEnd/>
+                            </a14:hiddenLine>
+                          </a:ext>
+                        </a:extLst>
+                      </wps:spPr>
+                      <wps:txbx>
+                        <w:txbxContent>
+                          <w:p>
+                            <w:pPr>
+                              <w:rPr>
+                                <w:rFonts w:cstheme="minorHAnsi"/>
+                                <w:color w:val="0D0D0D" w:themeColor="text1" w:themeTint="F2"/>
+                                <w:sz w:val="32"/>
+                                <w:szCs w:val="32"/>
+                              </w:rPr>
+                            </w:pPr>
+                            <w:r>
+                              <w:rPr>
+                                <w:rFonts w:cstheme="minorHAnsi"/>
+                                <w:color w:val="0D0D0D" w:themeColor="text1" w:themeTint="F2"/>
+                                <w:sz w:val="32"/>
+                                <w:szCs w:val="32"/>
+                                <w:lang w:val="en-IN"/>
+                              </w:rPr>
+                              <w:t xml:space="preserve">Travel: Local sightseeing in Srinagar | Proceed to Jammu  </w:t>
+                              <w:br/>
+                              <w:t xml:space="preserve">Explore Mughal Gardens and Shankaracharya Temple in Srinagar. Experience local market culture and buy handicrafts. Post-lunch, travel to Jammu, recounting the trip’s highlights, arriving by evening. Settle into our hotel and enjoy a group dinner reflecting on the journey so far.</w:t>
+                              <w:br/>
+                              <w:t xml:space="preserve"/>
+                              <w:br/>
+                              <w:t xml:space="preserve">---</w:t>
+                              <w:br/>
+                              <w:t xml:space="preserve"/>
+                              <w:br/>
+                              <w:t xml:space="preserve"/>
+                            </w:r>
+                          </w:p>
+                        </w:txbxContent>
+                      </wps:txbx>
+                      <wps:bodyPr rot="0" vert="horz" wrap="square" lIns="91440" tIns="45720" rIns="91440" bIns="45720" anchor="t" anchorCtr="0" upright="1">
+                        <a:noAutofit/>
+                      </wps:bodyPr>
+                    </wps:wsp>
+                  </a:graphicData>
+                </a:graphic>
+                <wp14:sizeRelH relativeFrom="margin">
+                  <wp14:pctWidth>0</wp14:pctWidth>
+                </wp14:sizeRelH>
+                <wp14:sizeRelV relativeFrom="margin">
+                  <wp14:pctHeight>0</wp14:pctHeight>
+                </wp14:sizeRelV>
+              </wp:anchor>
+            </w:drawing>
+          </mc:Choice>
+          <mc:Fallback>
+            <w:pict>
+              <v:shape w14:anchorId="33C3617F" id="Text Box 30" o:spid="_x0000_s1028" type="#_x0000_t202" style="position:absolute;margin-left:6.3pt;margin-top:347pt;width:459pt;height:239.55pt;z-index:251672576;visibility:visible;mso-wrap-style:square;mso-width-percent:0;mso-height-percent:0;mso-wrap-distance-left:9pt;mso-wrap-distance-top:3.6pt;mso-wrap-distance-right:9pt;mso-wrap-distance-bottom:3.6pt;mso-position-horizontal:absolute;mso-position-horizontal-relative:margin;mso-position-vertical:absolute;mso-position-vertical-relative:text;mso-width-percent:0;mso-height-percent:0;mso-width-relative:margin;mso-height-relative:margin;v-text-anchor:top" o:gfxdata="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" filled="f" stroked="f">
+                <v:textbox>
+                  <w:txbxContent>
+                    <w:p>
+                      <w:pPr>
+                        <w:rPr>
+                          <w:rFonts w:cstheme="minorHAnsi"/>
+                          <w:color w:val="0D0D0D" w:themeColor="text1" w:themeTint="F2"/>
+                          <w:sz w:val="32"/>
+                          <w:szCs w:val="32"/>
+                        </w:rPr>
+                      </w:pPr>
+                      <w:r>
+                        <w:rPr>
+                          <w:rFonts w:cstheme="minorHAnsi"/>
+                          <w:color w:val="0D0D0D" w:themeColor="text1" w:themeTint="F2"/>
+                          <w:sz w:val="32"/>
+                          <w:szCs w:val="32"/>
+                          <w:lang w:val="en-IN"/>
+                        </w:rPr>
+                        <w:t xml:space="preserve">Travel: Local sightseeing in Srinagar | Proceed to Jammu  </w:t>
+                        <w:br/>
+                        <w:t xml:space="preserve">Explore Mughal Gardens and Shankaracharya Temple in Srinagar. Experience local market culture and buy handicrafts. Post-lunch, travel to Jammu, recounting the trip’s highlights, arriving by evening. Settle into our hotel and enjoy a group dinner reflecting on the journey so far.</w:t>
+                        <w:br/>
+                        <w:t xml:space="preserve"/>
+                        <w:br/>
+                        <w:t xml:space="preserve">---</w:t>
+                        <w:br/>
+                        <w:t xml:space="preserve"/>
+                        <w:br/>
+                        <w:t xml:space="preserve"/>
+                      </w:r>
+                    </w:p>
+                  </w:txbxContent>
+                </v:textbox>
+                <w10:wrap anchorx="margin"/>
+              </v:shape>
+            </w:pict>
+          </mc:Fallback>
+        </mc:AlternateContent>
+      </w:r>
+      <w:r>
+        <w:rPr>
+          <w:rFonts w:ascii="Times New Roman" w:eastAsiaTheme="minorEastAsia" w:hAnsi="Times New Roman" w:cs="Times New Roman"/>
+          <w:noProof/>
+          <w:sz w:val="24"/>
+          <w:szCs w:val="24"/>
+        </w:rPr>
+        <mc:AlternateContent>
+          <mc:Choice Requires="wps">
+            <w:drawing>
+              <wp:anchor distT="0" distB="0" distL="114300" distR="114300" simplePos="0" relativeHeight="251660288" behindDoc="0" locked="0" layoutInCell="1" allowOverlap="1" wp14:anchorId="71E97D3C" wp14:editId="257649A1">
+                <wp:simplePos x="0" y="0"/>
+                <wp:positionH relativeFrom="margin">
+                  <wp:posOffset>-200025</wp:posOffset>
+                </wp:positionH>
+                <wp:positionV relativeFrom="page">
+                  <wp:posOffset>6581775</wp:posOffset>
+                </wp:positionV>
+                <wp:extent cx="0" cy="3615690"/>
+                <wp:effectExtent l="19050" t="0" r="19050" b="22860"/>
+                <wp:wrapNone/>
+                <wp:docPr id="1013" name="Straight Connector 11"/>
+                <wp:cNvGraphicFramePr>
+                  <a:graphicFrameLocks xmlns:a="http://schemas.openxmlformats.org/drawingml/2006/main"/>
+                </wp:cNvGraphicFramePr>
+                <a:graphic xmlns:a="http://schemas.openxmlformats.org/drawingml/2006/main">
+                  <a:graphicData uri="http://schemas.microsoft.com/office/word/2010/wordprocessingShape">
+                    <wps:wsp>
+                      <wps:cNvCnPr>
+                        <a:cxnSpLocks noChangeShapeType="1"/>
+                      </wps:cNvCnPr>
+                      <wps:spPr bwMode="auto">
+                        <a:xfrm>
+                          <a:off x="0" y="0"/>
+                          <a:ext cx="0" cy="3615690"/>
+                        </a:xfrm>
+                        <a:prstGeom prst="line">
+                          <a:avLst/>
+                        </a:prstGeom>
+                        <a:noFill/>
+                        <a:ln w="38100">
+                          <a:solidFill>
+                            <a:srgbClr val="000000"/>
+                          </a:solidFill>
+                          <a:round/>
+                          <a:headEnd/>
+                          <a:tailEnd/>
+                        </a:ln>
+                        <a:extLst>
+                          <a:ext uri="{909E8E84-426E-40DD-AFC4-6F175D3DCCD1}">
+                            <a14:hiddenFill xmlns:a14="http://schemas.microsoft.com/office/drawing/2010/main">
+                              <a:noFill/>
+                            </a14:hiddenFill>
+                          </a:ext>
+                        </a:extLst>
+                      </wps:spPr>
+                      <wps:bodyPr/>
+                    </wps:wsp>
+                  </a:graphicData>
+                </a:graphic>
+                <wp14:sizeRelH relativeFrom="page">
+                  <wp14:pctWidth>0</wp14:pctWidth>
+                </wp14:sizeRelH>
+                <wp14:sizeRelV relativeFrom="page">
+                  <wp14:pctHeight>0</wp14:pctHeight>
+                </wp14:sizeRelV>
+              </wp:anchor>
+            </w:drawing>
+          </mc:Choice>
+          <mc:Fallback>
+            <w:pict>
+              <v:line w14:anchorId="671DA649" id="Straight Connector 11" o:spid="_x0000_s1026" style="position:absolute;z-index:251660288;visibility:visible;mso-wrap-style:square;mso-width-percent:0;mso-height-percent:0;mso-wrap-distance-left:9pt;mso-wrap-distance-top:0;mso-wrap-distance-right:9pt;mso-wrap-distance-bottom:0;mso-position-horizontal:absolute;mso-position-horizontal-relative:margin;mso-position-vertical:absolute;mso-position-vertical-relative:page;mso-width-percent:0;mso-height-percent:0;mso-width-relative:page;mso-height-relative:page" from="-15.75pt,518.25pt" to="-15.75pt,802.95pt" o:gfxdata="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" strokeweight="3pt">
+                <w10:wrap anchorx="margin" anchory="page"/>
+              </v:line>
+            </w:pict>
+          </mc:Fallback>
+        </mc:AlternateContent>
       </w:r>
     </w:p>
     <w:sectPr>
-      <w:type w:val="continuous"/>
-      <w:pgSz w:w="11910" w:h="16845"/>
-      <w:pgMar w:top="1440" w:right="3371" w:bottom="0" w:left="1191" w:header="720" w:footer="720" w:gutter="0"/>
+      <w:headerReference w:type="even" r:id="rId10"/>
+      <w:headerReference w:type="default" r:id="rId11"/>
+      <w:footerReference w:type="even" r:id="rId12"/>
+      <w:footerReference w:type="default" r:id="rId13"/>
+      <w:headerReference w:type="first" r:id="rId14"/>
+      <w:footerReference w:type="first" r:id="rId15"/>
+      <w:pgSz w:w="12240" w:h="15840"/>
+      <w:pgMar w:top="1440" w:right="1440" w:bottom="1440" w:left="1440" w:header="720" w:footer="720" w:gutter="0"/>
       <w:cols w:space="720"/>
+      <w:docGrid w:linePitch="360"/>
     </w:sectPr>
   </w:body>
 </w:document>
 </file>
 
+<file path=word/endnotes.xml><?xml version="1.0" encoding="utf-8"?>
+<w:endnotes xmlns:wpc="http://schemas.microsoft.com/office/word/2010/wordprocessingCanvas" xmlns:cx="http://schemas.microsoft.com/office/drawing/2014/chartex" xmlns:cx1="http://schemas.microsoft.com/office/drawing/2015/9/8/chartex" xmlns:cx2="http://schemas.microsoft.com/office/drawing/2015/10/21/chartex" xmlns:cx3="http://schemas.microsoft.com/office/drawing/2016/5/9/chartex" xmlns:cx4="http://schemas.microsoft.com/office/drawing/2016/5/10/chartex" xmlns:cx5="http://schemas.microsoft.com/office/drawing/2016/5/11/chartex" xmlns:cx6="http://schemas.microsoft.com/office/drawing/2016/5/12/chartex" xmlns:cx7="http://schemas.microsoft.com/office/drawing/2016/5/13/chartex" xmlns:cx8="http://schemas.microsoft.com/office/drawing/2016/5/14/chartex" xmlns:mc="http://schemas.openxmlformats.org/markup-compatibility/2006" xmlns:aink="http://schemas.microsoft.com/office/drawing/2016/ink" xmlns:am3d="http://schemas.microsoft.com/office/drawing/2017/model3d" xmlns:o="urn:schemas-microsoft-com:office:office" xmlns:oel="http://schemas.microsoft.com/office/2019/extlst" xmlns:r="http://schemas.openxmlformats.org/officeDocument/2006/relationships" xmlns:m="http://schemas.openxmlformats.org/officeDocument/2006/math" xmlns:v="urn:schemas-microsoft-com:vml" xmlns:wp14="http://schemas.microsoft.com/office/word/2010/wordprocessingDrawing" xmlns:wp="http://schemas.openxmlformats.org/drawingml/2006/wordprocessingDrawing" xmlns:w10="urn:schemas-microsoft-com:office:word" xmlns:w="http://schemas.openxmlformats.org/wordprocessingml/2006/main" xmlns:w14="http://schemas.microsoft.com/office/word/2010/wordml" xmlns:w15="http://schemas.microsoft.com/office/word/2012/wordml" xmlns:w16cex="http://schemas.microsoft.com/office/word/2018/wordml/cex" xmlns:w16cid="http://schemas.microsoft.com/office/word/2016/wordml/cid" xmlns:w16="http://schemas.microsoft.com/office/word/2018/wordml" xmlns:w16du="http://schemas.microsoft.com/office/word/2023/wordml/word16du" xmlns:w16sdtdh="http://schemas.microsoft.com/office/word/2020/wordml/sdtdatahash" xmlns:w16se="http://schemas.microsoft.com/office/word/2015/wordml/symex" xmlns:wpg="http://schemas.microsoft.com/office/word/2010/wordprocessingGroup" xmlns:wpi="http://schemas.microsoft.com/office/word/2010/wordprocessingInk" xmlns:wne="http://schemas.microsoft.com/office/word/2006/wordml" xmlns:wps="http://schemas.microsoft.com/office/word/2010/wordprocessingShape" mc:Ignorable="w14 w15 w16se w16cid w16 w16cex w16sdtdh w16du wp14">
+  <w:endnote w:type="separator" w:id="-1">
+    <w:p>
+      <w:pPr>
+        <w:spacing w:after="0" w:line="240" w:lineRule="auto"/>
+      </w:pPr>
+      <w:r>
+        <w:separator/>
+      </w:r>
+    </w:p>
+  </w:endnote>
+  <w:endnote w:type="continuationSeparator" w:id="0">
+    <w:p>
+      <w:pPr>
+        <w:spacing w:after="0" w:line="240" w:lineRule="auto"/>
+      </w:pPr>
+      <w:r>
+        <w:continuationSeparator/>
+      </w:r>
+    </w:p>
+  </w:endnote>
+</w:endnotes>
+</file>
+
+<file path=word/footer1.xml><?xml version="1.0" encoding="utf-8"?>
+<w:ftr xmlns:wpc="http://schemas.microsoft.com/office/word/2010/wordprocessingCanvas" xmlns:cx="http://schemas.microsoft.com/office/drawing/2014/chartex" xmlns:cx1="http://schemas.microsoft.com/office/drawing/2015/9/8/chartex" xmlns:cx2="http://schemas.microsoft.com/office/drawing/2015/10/21/chartex" xmlns:cx3="http://schemas.microsoft.com/office/drawing/2016/5/9/chartex" xmlns:cx4="http://schemas.microsoft.com/office/drawing/2016/5/10/chartex" xmlns:cx5="http://schemas.microsoft.com/office/drawing/2016/5/11/chartex" xmlns:cx6="http://schemas.microsoft.com/office/drawing/2016/5/12/chartex" xmlns:cx7="http://schemas.microsoft.com/office/drawing/2016/5/13/chartex" xmlns:cx8="http://schemas.microsoft.com/office/drawing/2016/5/14/chartex" xmlns:mc="http://schemas.openxmlformats.org/markup-compatibility/2006" xmlns:aink="http://schemas.microsoft.com/office/drawing/2016/ink" xmlns:am3d="http://schemas.microsoft.com/office/drawing/2017/model3d" xmlns:o="urn:schemas-microsoft-com:office:office" xmlns:oel="http://schemas.microsoft.com/office/2019/extlst" xmlns:r="http://schemas.openxmlformats.org/officeDocument/2006/relationships" xmlns:m="http://schemas.openxmlformats.org/officeDocument/2006/math" xmlns:v="urn:schemas-microsoft-com:vml" xmlns:wp14="http://schemas.microsoft.com/office/word/2010/wordprocessingDrawing" xmlns:wp="http://schemas.openxmlformats.org/drawingml/2006/wordprocessingDrawing" xmlns:w10="urn:schemas-microsoft-com:office:word" xmlns:w="http://schemas.openxmlformats.org/wordprocessingml/2006/main" xmlns:w14="http://schemas.microsoft.com/office/word/2010/wordml" xmlns:w15="http://schemas.microsoft.com/office/word/2012/wordml" xmlns:w16cex="http://schemas.microsoft.com/office/word/2018/wordml/cex" xmlns:w16cid="http://schemas.microsoft.com/office/word/2016/wordml/cid" xmlns:w16="http://schemas.microsoft.com/office/word/2018/wordml" xmlns:w16du="http://schemas.microsoft.com/office/word/2023/wordml/word16du" xmlns:w16sdtdh="http://schemas.microsoft.com/office/word/2020/wordml/sdtdatahash" xmlns:w16se="http://schemas.microsoft.com/office/word/2015/wordml/symex" xmlns:wpg="http://schemas.microsoft.com/office/word/2010/wordprocessingGroup" xmlns:wpi="http://schemas.microsoft.com/office/word/2010/wordprocessingInk" xmlns:wne="http://schemas.microsoft.com/office/word/2006/wordml" xmlns:wps="http://schemas.microsoft.com/office/word/2010/wordprocessingShape" mc:Ignorable="w14 w15 w16se w16cid w16 w16cex w16sdtdh w16du wp14">
+  <w:p>
+    <w:pPr>
+      <w:pStyle w:val="Footer"/>
+    </w:pPr>
+  </w:p>
+</w:ftr>
+</file>
+
+<file path=word/footer2.xml><?xml version="1.0" encoding="utf-8"?>
+<w:ftr xmlns:wpc="http://schemas.microsoft.com/office/word/2010/wordprocessingCanvas" xmlns:cx="http://schemas.microsoft.com/office/drawing/2014/chartex" xmlns:cx1="http://schemas.microsoft.com/office/drawing/2015/9/8/chartex" xmlns:cx2="http://schemas.microsoft.com/office/drawing/2015/10/21/chartex" xmlns:cx3="http://schemas.microsoft.com/office/drawing/2016/5/9/chartex" xmlns:cx4="http://schemas.microsoft.com/office/drawing/2016/5/10/chartex" xmlns:cx5="http://schemas.microsoft.com/office/drawing/2016/5/11/chartex" xmlns:cx6="http://schemas.microsoft.com/office/drawing/2016/5/12/chartex" xmlns:cx7="http://schemas.microsoft.com/office/drawing/2016/5/13/chartex" xmlns:cx8="http://schemas.microsoft.com/office/drawing/2016/5/14/chartex" xmlns:mc="http://schemas.openxmlformats.org/markup-compatibility/2006" xmlns:aink="http://schemas.microsoft.com/office/drawing/2016/ink" xmlns:am3d="http://schemas.microsoft.com/office/drawing/2017/model3d" xmlns:o="urn:schemas-microsoft-com:office:office" xmlns:oel="http://schemas.microsoft.com/office/2019/extlst" xmlns:r="http://schemas.openxmlformats.org/officeDocument/2006/relationships" xmlns:m="http://schemas.openxmlformats.org/officeDocument/2006/math" xmlns:v="urn:schemas-microsoft-com:vml" xmlns:wp14="http://schemas.microsoft.com/office/word/2010/wordprocessingDrawing" xmlns:wp="http://schemas.openxmlformats.org/drawingml/2006/wordprocessingDrawing" xmlns:w10="urn:schemas-microsoft-com:office:word" xmlns:w="http://schemas.openxmlformats.org/wordprocessingml/2006/main" xmlns:w14="http://schemas.microsoft.com/office/word/2010/wordml" xmlns:w15="http://schemas.microsoft.com/office/word/2012/wordml" xmlns:w16cex="http://schemas.microsoft.com/office/word/2018/wordml/cex" xmlns:w16cid="http://schemas.microsoft.com/office/word/2016/wordml/cid" xmlns:w16="http://schemas.microsoft.com/office/word/2018/wordml" xmlns:w16du="http://schemas.microsoft.com/office/word/2023/wordml/word16du" xmlns:w16sdtdh="http://schemas.microsoft.com/office/word/2020/wordml/sdtdatahash" xmlns:w16se="http://schemas.microsoft.com/office/word/2015/wordml/symex" xmlns:wpg="http://schemas.microsoft.com/office/word/2010/wordprocessingGroup" xmlns:wpi="http://schemas.microsoft.com/office/word/2010/wordprocessingInk" xmlns:wne="http://schemas.microsoft.com/office/word/2006/wordml" xmlns:wps="http://schemas.microsoft.com/office/word/2010/wordprocessingShape" mc:Ignorable="w14 w15 w16se w16cid w16 w16cex w16sdtdh w16du wp14">
+  <w:p>
+    <w:pPr>
+      <w:pStyle w:val="Footer"/>
+    </w:pPr>
+  </w:p>
+</w:ftr>
+</file>
+
+<file path=word/footer3.xml><?xml version="1.0" encoding="utf-8"?>
+<w:ftr xmlns:wpc="http://schemas.microsoft.com/office/word/2010/wordprocessingCanvas" xmlns:cx="http://schemas.microsoft.com/office/drawing/2014/chartex" xmlns:cx1="http://schemas.microsoft.com/office/drawing/2015/9/8/chartex" xmlns:cx2="http://schemas.microsoft.com/office/drawing/2015/10/21/chartex" xmlns:cx3="http://schemas.microsoft.com/office/drawing/2016/5/9/chartex" xmlns:cx4="http://schemas.microsoft.com/office/drawing/2016/5/10/chartex" xmlns:cx5="http://schemas.microsoft.com/office/drawing/2016/5/11/chartex" xmlns:cx6="http://schemas.microsoft.com/office/drawing/2016/5/12/chartex" xmlns:cx7="http://schemas.microsoft.com/office/drawing/2016/5/13/chartex" xmlns:cx8="http://schemas.microsoft.com/office/drawing/2016/5/14/chartex" xmlns:mc="http://schemas.openxmlformats.org/markup-compatibility/2006" xmlns:aink="http://schemas.microsoft.com/office/drawing/2016/ink" xmlns:am3d="http://schemas.microsoft.com/office/drawing/2017/model3d" xmlns:o="urn:schemas-microsoft-com:office:office" xmlns:oel="http://schemas.microsoft.com/office/2019/extlst" xmlns:r="http://schemas.openxmlformats.org/officeDocument/2006/relationships" xmlns:m="http://schemas.openxmlformats.org/officeDocument/2006/math" xmlns:v="urn:schemas-microsoft-com:vml" xmlns:wp14="http://schemas.microsoft.com/office/word/2010/wordprocessingDrawing" xmlns:wp="http://schemas.openxmlformats.org/drawingml/2006/wordprocessingDrawing" xmlns:w10="urn:schemas-microsoft-com:office:word" xmlns:w="http://schemas.openxmlformats.org/wordprocessingml/2006/main" xmlns:w14="http://schemas.microsoft.com/office/word/2010/wordml" xmlns:w15="http://schemas.microsoft.com/office/word/2012/wordml" xmlns:w16cex="http://schemas.microsoft.com/office/word/2018/wordml/cex" xmlns:w16cid="http://schemas.microsoft.com/office/word/2016/wordml/cid" xmlns:w16="http://schemas.microsoft.com/office/word/2018/wordml" xmlns:w16du="http://schemas.microsoft.com/office/word/2023/wordml/word16du" xmlns:w16sdtdh="http://schemas.microsoft.com/office/word/2020/wordml/sdtdatahash" xmlns:w16se="http://schemas.microsoft.com/office/word/2015/wordml/symex" xmlns:wpg="http://schemas.microsoft.com/office/word/2010/wordprocessingGroup" xmlns:wpi="http://schemas.microsoft.com/office/word/2010/wordprocessingInk" xmlns:wne="http://schemas.microsoft.com/office/word/2006/wordml" xmlns:wps="http://schemas.microsoft.com/office/word/2010/wordprocessingShape" mc:Ignorable="w14 w15 w16se w16cid w16 w16cex w16sdtdh w16du wp14">
+  <w:p>
+    <w:pPr>
+      <w:pStyle w:val="Footer"/>
+    </w:pPr>
+  </w:p>
+</w:ftr>
+</file>
+
+<file path=word/footnotes.xml><?xml version="1.0" encoding="utf-8"?>
+<w:footnotes xmlns:wpc="http://schemas.microsoft.com/office/word/2010/wordprocessingCanvas" xmlns:cx="http://schemas.microsoft.com/office/drawing/2014/chartex" xmlns:cx1="http://schemas.microsoft.com/office/drawing/2015/9/8/chartex" xmlns:cx2="http://schemas.microsoft.com/office/drawing/2015/10/21/chartex" xmlns:cx3="http://schemas.microsoft.com/office/drawing/2016/5/9/chartex" xmlns:cx4="http://schemas.microsoft.com/office/drawing/2016/5/10/chartex" xmlns:cx5="http://schemas.microsoft.com/office/drawing/2016/5/11/chartex" xmlns:cx6="http://schemas.microsoft.com/office/drawing/2016/5/12/chartex" xmlns:cx7="http://schemas.microsoft.com/office/drawing/2016/5/13/chartex" xmlns:cx8="http://schemas.microsoft.com/office/drawing/2016/5/14/chartex" xmlns:mc="http://schemas.openxmlformats.org/markup-compatibility/2006" xmlns:aink="http://schemas.microsoft.com/office/drawing/2016/ink" xmlns:am3d="http://schemas.microsoft.com/office/drawing/2017/model3d" xmlns:o="urn:schemas-microsoft-com:office:office" xmlns:oel="http://schemas.microsoft.com/office/2019/extlst" xmlns:r="http://schemas.openxmlformats.org/officeDocument/2006/relationships" xmlns:m="http://schemas.openxmlformats.org/officeDocument/2006/math" xmlns:v="urn:schemas-microsoft-com:vml" xmlns:wp14="http://schemas.microsoft.com/office/word/2010/wordprocessingDrawing" xmlns:wp="http://schemas.openxmlformats.org/drawingml/2006/wordprocessingDrawing" xmlns:w10="urn:schemas-microsoft-com:office:word" xmlns:w="http://schemas.openxmlformats.org/wordprocessingml/2006/main" xmlns:w14="http://schemas.microsoft.com/office/word/2010/wordml" xmlns:w15="http://schemas.microsoft.com/office/word/2012/wordml" xmlns:w16cex="http://schemas.microsoft.com/office/word/2018/wordml/cex" xmlns:w16cid="http://schemas.microsoft.com/office/word/2016/wordml/cid" xmlns:w16="http://schemas.microsoft.com/office/word/2018/wordml" xmlns:w16du="http://schemas.microsoft.com/office/word/2023/wordml/word16du" xmlns:w16sdtdh="http://schemas.microsoft.com/office/word/2020/wordml/sdtdatahash" xmlns:w16se="http://schemas.microsoft.com/office/word/2015/wordml/symex" xmlns:wpg="http://schemas.microsoft.com/office/word/2010/wordprocessingGroup" xmlns:wpi="http://schemas.microsoft.com/office/word/2010/wordprocessingInk" xmlns:wne="http://schemas.microsoft.com/office/word/2006/wordml" xmlns:wps="http://schemas.microsoft.com/office/word/2010/wordprocessingShape" mc:Ignorable="w14 w15 w16se w16cid w16 w16cex w16sdtdh w16du wp14">
+  <w:footnote w:type="separator" w:id="-1">
+    <w:p>
+      <w:pPr>
+        <w:spacing w:after="0" w:line="240" w:lineRule="auto"/>
+      </w:pPr>
+      <w:r>
+        <w:separator/>
+      </w:r>
+    </w:p>
+  </w:footnote>
+  <w:footnote w:type="continuationSeparator" w:id="0">
+    <w:p>
+      <w:pPr>
+        <w:spacing w:after="0" w:line="240" w:lineRule="auto"/>
+      </w:pPr>
+      <w:r>
+        <w:continuationSeparator/>
+      </w:r>
+    </w:p>
+  </w:footnote>
+</w:footnotes>
+</file>
+
+<file path=word/header1.xml><?xml version="1.0" encoding="utf-8"?>
+<w:hdr xmlns:wpc="http://schemas.microsoft.com/office/word/2010/wordprocessingCanvas" xmlns:cx="http://schemas.microsoft.com/office/drawing/2014/chartex" xmlns:cx1="http://schemas.microsoft.com/office/drawing/2015/9/8/chartex" xmlns:cx2="http://schemas.microsoft.com/office/drawing/2015/10/21/chartex" xmlns:cx3="http://schemas.microsoft.com/office/drawing/2016/5/9/chartex" xmlns:cx4="http://schemas.microsoft.com/office/drawing/2016/5/10/chartex" xmlns:cx5="http://schemas.microsoft.com/office/drawing/2016/5/11/chartex" xmlns:cx6="http://schemas.microsoft.com/office/drawing/2016/5/12/chartex" xmlns:cx7="http://schemas.microsoft.com/office/drawing/2016/5/13/chartex" xmlns:cx8="http://schemas.microsoft.com/office/drawing/2016/5/14/chartex" xmlns:mc="http://schemas.openxmlformats.org/markup-compatibility/2006" xmlns:aink="http://schemas.microsoft.com/office/drawing/2016/ink" xmlns:am3d="http://schemas.microsoft.com/office/drawing/2017/model3d" xmlns:o="urn:schemas-microsoft-com:office:office" xmlns:oel="http://schemas.microsoft.com/office/2019/extlst" xmlns:r="http://schemas.openxmlformats.org/officeDocument/2006/relationships" xmlns:m="http://schemas.openxmlformats.org/officeDocument/2006/math" xmlns:v="urn:schemas-microsoft-com:vml" xmlns:wp14="http://schemas.microsoft.com/office/word/2010/wordprocessingDrawing" xmlns:wp="http://schemas.openxmlformats.org/drawingml/2006/wordprocessingDrawing" xmlns:w10="urn:schemas-microsoft-com:office:word" xmlns:w="http://schemas.openxmlformats.org/wordprocessingml/2006/main" xmlns:w14="http://schemas.microsoft.com/office/word/2010/wordml" xmlns:w15="http://schemas.microsoft.com/office/word/2012/wordml" xmlns:w16cex="http://schemas.microsoft.com/office/word/2018/wordml/cex" xmlns:w16cid="http://schemas.microsoft.com/office/word/2016/wordml/cid" xmlns:w16="http://schemas.microsoft.com/office/word/2018/wordml" xmlns:w16du="http://schemas.microsoft.com/office/word/2023/wordml/word16du" xmlns:w16sdtdh="http://schemas.microsoft.com/office/word/2020/wordml/sdtdatahash" xmlns:w16se="http://schemas.microsoft.com/office/word/2015/wordml/symex" xmlns:wpg="http://schemas.microsoft.com/office/word/2010/wordprocessingGroup" xmlns:wpi="http://schemas.microsoft.com/office/word/2010/wordprocessingInk" xmlns:wne="http://schemas.microsoft.com/office/word/2006/wordml" xmlns:wps="http://schemas.microsoft.com/office/word/2010/wordprocessingShape" mc:Ignorable="w14 w15 w16se w16cid w16 w16cex w16sdtdh w16du wp14">
+  <w:p>
+    <w:pPr>
+      <w:pStyle w:val="Header"/>
+    </w:pPr>
+    <w:r>
+      <w:rPr>
+        <w:noProof/>
+      </w:rPr>
+      <w:pict w14:anchorId="069AE62E">
+        <v:shapetype id="_x0000_t75" coordsize="21600,21600" o:spt="75" o:preferrelative="t" path="m@4@5l@4@11@9@11@9@5xe" filled="f" stroked="f">
+          <v:stroke joinstyle="miter"/>
+          <v:formulas>
+            <v:f eqn="if lineDrawn pixelLineWidth 0"/>
+            <v:f eqn="sum @0 1 0"/>
+            <v:f eqn="sum 0 0 @1"/>
+            <v:f eqn="prod @2 1 2"/>
+            <v:f eqn="prod @3 21600 pixelWidth"/>
+            <v:f eqn="prod @3 21600 pixelHeight"/>
+            <v:f eqn="sum @0 0 1"/>
+            <v:f eqn="prod @6 1 2"/>
+            <v:f eqn="prod @7 21600 pixelWidth"/>
+            <v:f eqn="sum @8 21600 0"/>
+            <v:f eqn="prod @7 21600 pixelHeight"/>
+            <v:f eqn="sum @10 21600 0"/>
+          </v:formulas>
+          <v:path o:extrusionok="f" gradientshapeok="t" o:connecttype="rect"/>
+          <o:lock v:ext="edit" aspectratio="t"/>
+        </v:shapetype>
+        <v:shape id="WordPictureWatermark651477469" o:spid="_x0000_s1026" type="#_x0000_t75" style="position:absolute;margin-left:0;margin-top:0;width:644.5pt;height:194.4pt;z-index:-251657216;mso-position-horizontal:center;mso-position-horizontal-relative:margin;mso-position-vertical:center;mso-position-vertical-relative:margin" o:allowincell="f">
+          <v:imagedata r:id="rId1" o:title="logo" gain="19661f" blacklevel="22938f"/>
+          <w10:wrap anchorx="margin" anchory="margin"/>
+        </v:shape>
+      </w:pict>
+    </w:r>
+  </w:p>
+</w:hdr>
+</file>
+
+<file path=word/header2.xml><?xml version="1.0" encoding="utf-8"?>
+<w:hdr xmlns:wpc="http://schemas.microsoft.com/office/word/2010/wordprocessingCanvas" xmlns:cx="http://schemas.microsoft.com/office/drawing/2014/chartex" xmlns:cx1="http://schemas.microsoft.com/office/drawing/2015/9/8/chartex" xmlns:cx2="http://schemas.microsoft.com/office/drawing/2015/10/21/chartex" xmlns:cx3="http://schemas.microsoft.com/office/drawing/2016/5/9/chartex" xmlns:cx4="http://schemas.microsoft.com/office/drawing/2016/5/10/chartex" xmlns:cx5="http://schemas.microsoft.com/office/drawing/2016/5/11/chartex" xmlns:cx6="http://schemas.microsoft.com/office/drawing/2016/5/12/chartex" xmlns:cx7="http://schemas.microsoft.com/office/drawing/2016/5/13/chartex" xmlns:cx8="http://schemas.microsoft.com/office/drawing/2016/5/14/chartex" xmlns:mc="http://schemas.openxmlformats.org/markup-compatibility/2006" xmlns:aink="http://schemas.microsoft.com/office/drawing/2016/ink" xmlns:am3d="http://schemas.microsoft.com/office/drawing/2017/model3d" xmlns:o="urn:schemas-microsoft-com:office:office" xmlns:oel="http://schemas.microsoft.com/office/2019/extlst" xmlns:r="http://schemas.openxmlformats.org/officeDocument/2006/relationships" xmlns:m="http://schemas.openxmlformats.org/officeDocument/2006/math" xmlns:v="urn:schemas-microsoft-com:vml" xmlns:wp14="http://schemas.microsoft.com/office/word/2010/wordprocessingDrawing" xmlns:wp="http://schemas.openxmlformats.org/drawingml/2006/wordprocessingDrawing" xmlns:w10="urn:schemas-microsoft-com:office:word" xmlns:w="http://schemas.openxmlformats.org/wordprocessingml/2006/main" xmlns:w14="http://schemas.microsoft.com/office/word/2010/wordml" xmlns:w15="http://schemas.microsoft.com/office/word/2012/wordml" xmlns:w16cex="http://schemas.microsoft.com/office/word/2018/wordml/cex" xmlns:w16cid="http://schemas.microsoft.com/office/word/2016/wordml/cid" xmlns:w16="http://schemas.microsoft.com/office/word/2018/wordml" xmlns:w16du="http://schemas.microsoft.com/office/word/2023/wordml/word16du" xmlns:w16sdtdh="http://schemas.microsoft.com/office/word/2020/wordml/sdtdatahash" xmlns:w16se="http://schemas.microsoft.com/office/word/2015/wordml/symex" xmlns:wpg="http://schemas.microsoft.com/office/word/2010/wordprocessingGroup" xmlns:wpi="http://schemas.microsoft.com/office/word/2010/wordprocessingInk" xmlns:wne="http://schemas.microsoft.com/office/word/2006/wordml" xmlns:wps="http://schemas.microsoft.com/office/word/2010/wordprocessingShape" mc:Ignorable="w14 w15 w16se w16cid w16 w16cex w16sdtdh w16du wp14">
+  <w:p>
+    <w:pPr>
+      <w:pStyle w:val="Header"/>
+    </w:pPr>
+    <w:r>
+      <w:rPr>
+        <w:noProof/>
+      </w:rPr>
+      <w:pict w14:anchorId="7F7D2249">
+        <v:shapetype id="_x0000_t75" coordsize="21600,21600" o:spt="75" o:preferrelative="t" path="m@4@5l@4@11@9@11@9@5xe" filled="f" stroked="f">
+          <v:stroke joinstyle="miter"/>
+          <v:formulas>
+            <v:f eqn="if lineDrawn pixelLineWidth 0"/>
+            <v:f eqn="sum @0 1 0"/>
+            <v:f eqn="sum 0 0 @1"/>
+            <v:f eqn="prod @2 1 2"/>
+            <v:f eqn="prod @3 21600 pixelWidth"/>
+            <v:f eqn="prod @3 21600 pixelHeight"/>
+            <v:f eqn="sum @0 0 1"/>
+            <v:f eqn="prod @6 1 2"/>
+            <v:f eqn="prod @7 21600 pixelWidth"/>
+            <v:f eqn="sum @8 21600 0"/>
+            <v:f eqn="prod @7 21600 pixelHeight"/>
+            <v:f eqn="sum @10 21600 0"/>
+          </v:formulas>
+          <v:path o:extrusionok="f" gradientshapeok="t" o:connecttype="rect"/>
+          <o:lock v:ext="edit" aspectratio="t"/>
+        </v:shapetype>
+        <v:shape id="WordPictureWatermark651477470" o:spid="_x0000_s1027" type="#_x0000_t75" style="position:absolute;margin-left:0;margin-top:0;width:644.5pt;height:194.4pt;z-index:-251656192;mso-position-horizontal:center;mso-position-horizontal-relative:margin;mso-position-vertical:center;mso-position-vertical-relative:margin" o:allowincell="f">
+          <v:imagedata r:id="rId1" o:title="logo" gain="19661f" blacklevel="22938f"/>
+          <w10:wrap anchorx="margin" anchory="margin"/>
+        </v:shape>
+      </w:pict>
+    </w:r>
+  </w:p>
+</w:hdr>
+</file>
+
+<file path=word/header3.xml><?xml version="1.0" encoding="utf-8"?>
+<w:hdr xmlns:wpc="http://schemas.microsoft.com/office/word/2010/wordprocessingCanvas" xmlns:cx="http://schemas.microsoft.com/office/drawing/2014/chartex" xmlns:cx1="http://schemas.microsoft.com/office/drawing/2015/9/8/chartex" xmlns:cx2="http://schemas.microsoft.com/office/drawing/2015/10/21/chartex" xmlns:cx3="http://schemas.microsoft.com/office/drawing/2016/5/9/chartex" xmlns:cx4="http://schemas.microsoft.com/office/drawing/2016/5/10/chartex" xmlns:cx5="http://schemas.microsoft.com/office/drawing/2016/5/11/chartex" xmlns:cx6="http://schemas.microsoft.com/office/drawing/2016/5/12/chartex" xmlns:cx7="http://schemas.microsoft.com/office/drawing/2016/5/13/chartex" xmlns:cx8="http://schemas.microsoft.com/office/drawing/2016/5/14/chartex" xmlns:mc="http://schemas.openxmlformats.org/markup-compatibility/2006" xmlns:aink="http://schemas.microsoft.com/office/drawing/2016/ink" xmlns:am3d="http://schemas.microsoft.com/office/drawing/2017/model3d" xmlns:o="urn:schemas-microsoft-com:office:office" xmlns:oel="http://schemas.microsoft.com/office/2019/extlst" xmlns:r="http://schemas.openxmlformats.org/officeDocument/2006/relationships" xmlns:m="http://schemas.openxmlformats.org/officeDocument/2006/math" xmlns:v="urn:schemas-microsoft-com:vml" xmlns:wp14="http://schemas.microsoft.com/office/word/2010/wordprocessingDrawing" xmlns:wp="http://schemas.openxmlformats.org/drawingml/2006/wordprocessingDrawing" xmlns:w10="urn:schemas-microsoft-com:office:word" xmlns:w="http://schemas.openxmlformats.org/wordprocessingml/2006/main" xmlns:w14="http://schemas.microsoft.com/office/word/2010/wordml" xmlns:w15="http://schemas.microsoft.com/office/word/2012/wordml" xmlns:w16cex="http://schemas.microsoft.com/office/word/2018/wordml/cex" xmlns:w16cid="http://schemas.microsoft.com/office/word/2016/wordml/cid" xmlns:w16="http://schemas.microsoft.com/office/word/2018/wordml" xmlns:w16du="http://schemas.microsoft.com/office/word/2023/wordml/word16du" xmlns:w16sdtdh="http://schemas.microsoft.com/office/word/2020/wordml/sdtdatahash" xmlns:w16se="http://schemas.microsoft.com/office/word/2015/wordml/symex" xmlns:wpg="http://schemas.microsoft.com/office/word/2010/wordprocessingGroup" xmlns:wpi="http://schemas.microsoft.com/office/word/2010/wordprocessingInk" xmlns:wne="http://schemas.microsoft.com/office/word/2006/wordml" xmlns:wps="http://schemas.microsoft.com/office/word/2010/wordprocessingShape" mc:Ignorable="w14 w15 w16se w16cid w16 w16cex w16sdtdh w16du wp14">
+  <w:p>
+    <w:pPr>
+      <w:pStyle w:val="Header"/>
+    </w:pPr>
+    <w:r>
+      <w:rPr>
+        <w:noProof/>
+      </w:rPr>
+      <w:pict w14:anchorId="7E9957D5">
+        <v:shapetype id="_x0000_t75" coordsize="21600,21600" o:spt="75" o:preferrelative="t" path="m@4@5l@4@11@9@11@9@5xe" filled="f" stroked="f">
+          <v:stroke joinstyle="miter"/>
+          <v:formulas>
+            <v:f eqn="if lineDrawn pixelLineWidth 0"/>
+            <v:f eqn="sum @0 1 0"/>
+            <v:f eqn="sum 0 0 @1"/>
+            <v:f eqn="prod @2 1 2"/>
+            <v:f eqn="prod @3 21600 pixelWidth"/>
+            <v:f eqn="prod @3 21600 pixelHeight"/>
+            <v:f eqn="sum @0 0 1"/>
+            <v:f eqn="prod @6 1 2"/>
+            <v:f eqn="prod @7 21600 pixelWidth"/>
+            <v:f eqn="sum @8 21600 0"/>
+            <v:f eqn="prod @7 21600 pixelHeight"/>
+            <v:f eqn="sum @10 21600 0"/>
+          </v:formulas>
+          <v:path o:extrusionok="f" gradientshapeok="t" o:connecttype="rect"/>
+          <o:lock v:ext="edit" aspectratio="t"/>
+        </v:shapetype>
+        <v:shape id="WordPictureWatermark651477468" o:spid="_x0000_s1025" type="#_x0000_t75" style="position:absolute;margin-left:0;margin-top:0;width:644.5pt;height:194.4pt;z-index:-251658240;mso-position-horizontal:center;mso-position-horizontal-relative:margin;mso-position-vertical:center;mso-position-vertical-relative:margin" o:allowincell="f">
+          <v:imagedata r:id="rId1" o:title="logo" gain="19661f" blacklevel="22938f"/>
+          <w10:wrap anchorx="margin" anchory="margin"/>
+        </v:shape>
+      </w:pict>
+    </w:r>
+  </w:p>
+</w:hdr>
+</file>
+
 <file path=word/numbering.xml><?xml version="1.0" encoding="utf-8"?>
 <w:numbering xmlns:wpc="http://schemas.microsoft.com/office/word/2010/wordprocessingCanvas" xmlns:cx="http://schemas.microsoft.com/office/drawing/2014/chartex" xmlns:cx1="http://schemas.microsoft.com/office/drawing/2015/9/8/chartex" xmlns:cx2="http://schemas.microsoft.com/office/drawing/2015/10/21/chartex" xmlns:cx3="http://schemas.microsoft.com/office/drawing/2016/5/9/chartex" xmlns:cx4="http://schemas.microsoft.com/office/drawing/2016/5/10/chartex" xmlns:cx5="http://schemas.microsoft.com/office/drawing/2016/5/11/chartex" xmlns:cx6="http://schemas.microsoft.com/office/drawing/2016/5/12/chartex" xmlns:cx7="http://schemas.microsoft.com/office/drawing/2016/5/13/chartex" xmlns:cx8="http://schemas.microsoft.com/office/drawing/2016/5/14/chartex" xmlns:mc="http://schemas.openxmlformats.org/markup-compatibility/2006" xmlns:aink="http://schemas.microsoft.com/office/drawing/2016/ink" xmlns:am3d="http://schemas.microsoft.com/office/drawing/2017/model3d" xmlns:o="urn:schemas-microsoft-com:office:office" xmlns:oel="http://schemas.microsoft.com/office/2019/extlst" xmlns:r="http://schemas.openxmlformats.org/officeDocument/2006/relationships" xmlns:m="http://schemas.openxmlformats.org/officeDocument/2006/math" xmlns:v="urn:schemas-microsoft-com:vml" xmlns:wp14="http://schemas.microsoft.com/office/word/2010/wordprocessingDrawing" xmlns:wp="http://schemas.openxmlformats.org/drawingml/2006/wordprocessingDrawing" xmlns:w10="urn:schemas-microsoft-com:office:word" xmlns:w="http://schemas.openxmlformats.org/wordprocessingml/2006/main" xmlns:w14="http://schemas.microsoft.com/office/word/2010/wordml" xmlns:w15="http://schemas.microsoft.com/office/word/2012/wordml" xmlns:w16cex="http://schemas.microsoft.com/office/word/2018/wordml/cex" xmlns:w16cid="http://schemas.microsoft.com/office/word/2016/wordml/cid" xmlns:w16="http://schemas.microsoft.com/office/word/2018/wordml" xmlns:w16du="http://schemas.microsoft.com/office/word/2023/wordml/word16du" xmlns:w16sdtdh="http://schemas.microsoft.com/office/word/2020/wordml/sdtdatahash" xmlns:w16se="http://schemas.microsoft.com/office/word/2015/wordml/symex" xmlns:wpg="http://schemas.microsoft.com/office/word/2010/wordprocessingGroup" xmlns:wpi="http://schemas.microsoft.com/office/word/2010/wordprocessingInk" xmlns:wne="http://schemas.microsoft.com/office/word/2006/wordml" xmlns:wps="http://schemas.microsoft.com/office/word/2010/wordprocessingShape" mc:Ignorable="w14 w15 w16se w16cid w16 w16cex w16sdtdh w16du wp14">
+  <w:numPicBullet w:numPicBulletId="0">
+    <w:pict>
+      <v:shapetype id="_x0000_t75" coordsize="21600,21600" o:spt="75" o:preferrelative="t" path="m@4@5l@4@11@9@11@9@5xe" filled="f" stroked="f">
+        <v:stroke joinstyle="miter"/>
+        <v:formulas>
+          <v:f eqn="if lineDrawn pixelLineWidth 0"/>
+          <v:f eqn="sum @0 1 0"/>
+          <v:f eqn="sum 0 0 @1"/>
+          <v:f eqn="prod @2 1 2"/>
+          <v:f eqn="prod @3 21600 pixelWidth"/>
+          <v:f eqn="prod @3 21600 pixelHeight"/>
+          <v:f eqn="sum @0 0 1"/>
+          <v:f eqn="prod @6 1 2"/>
+          <v:f eqn="prod @7 21600 pixelWidth"/>
+          <v:f eqn="sum @8 21600 0"/>
+          <v:f eqn="prod @7 21600 pixelHeight"/>
+          <v:f eqn="sum @10 21600 0"/>
+        </v:formulas>
+        <v:path o:extrusionok="f" gradientshapeok="t" o:connecttype="rect"/>
+        <o:lock v:ext="edit" aspectratio="t"/>
+      </v:shapetype>
+      <v:shape id="_x0000_i1042" type="#_x0000_t75" style="width:384pt;height:382.8pt" o:bullet="t">
+        <v:imagedata r:id="rId1" o:title="pin_PNG81[1]"/>
+      </v:shape>
+    </w:pict>
+  </w:numPicBullet>
   <w:abstractNum w:abstractNumId="0" w15:restartNumberingAfterBreak="0">
     <w:nsid w:val="35762D33"/>
     <w:multiLevelType w:val="hybridMultilevel"/>
     <w:tmpl w:val="85E667E0"/>
-    <w:lvl w:ilvl="0" w:tplc="AC467372">
+    <w:lvl w:ilvl="0" w:tplc="FFFFFFFF">
       <w:start w:val="1"/>
       <w:numFmt w:val="bullet"/>
       <w:lvlText w:val=""/>
@@ -377,7 +1312,7 @@
         <w:rFonts w:ascii="Wingdings" w:hAnsi="Wingdings" w:hint="default"/>
       </w:rPr>
     </w:lvl>
-    <w:lvl w:ilvl="1" w:tplc="43D82902" w:tentative="1">
+    <w:lvl w:ilvl="1" w:tplc="FFFFFFFF" w:tentative="1">
       <w:start w:val="1"/>
       <w:numFmt w:val="bullet"/>
       <w:lvlText w:val="o"/>
@@ -389,7 +1324,7 @@
         <w:rFonts w:ascii="Courier New" w:hAnsi="Courier New" w:cs="Courier New" w:hint="default"/>
       </w:rPr>
     </w:lvl>
-    <w:lvl w:ilvl="2" w:tplc="A4EA324C" w:tentative="1">
+    <w:lvl w:ilvl="2" w:tplc="FFFFFFFF" w:tentative="1">
       <w:start w:val="1"/>
       <w:numFmt w:val="bullet"/>
       <w:lvlText w:val=""/>
@@ -401,7 +1336,7 @@
         <w:rFonts w:ascii="Wingdings" w:hAnsi="Wingdings" w:hint="default"/>
       </w:rPr>
     </w:lvl>
-    <w:lvl w:ilvl="3" w:tplc="DE1A4A96" w:tentative="1">
+    <w:lvl w:ilvl="3" w:tplc="FFFFFFFF" w:tentative="1">
       <w:start w:val="1"/>
       <w:numFmt w:val="bullet"/>
       <w:lvlText w:val=""/>
@@ -413,7 +1348,7 @@
         <w:rFonts w:ascii="Symbol" w:hAnsi="Symbol" w:hint="default"/>
       </w:rPr>
     </w:lvl>
-    <w:lvl w:ilvl="4" w:tplc="E8582AC6" w:tentative="1">
+    <w:lvl w:ilvl="4" w:tplc="FFFFFFFF" w:tentative="1">
       <w:start w:val="1"/>
       <w:numFmt w:val="bullet"/>
       <w:lvlText w:val="o"/>
@@ -425,7 +1360,7 @@
         <w:rFonts w:ascii="Courier New" w:hAnsi="Courier New" w:cs="Courier New" w:hint="default"/>
       </w:rPr>
     </w:lvl>
-    <w:lvl w:ilvl="5" w:tplc="6018FF5E" w:tentative="1">
+    <w:lvl w:ilvl="5" w:tplc="FFFFFFFF" w:tentative="1">
       <w:start w:val="1"/>
       <w:numFmt w:val="bullet"/>
       <w:lvlText w:val=""/>
@@ -437,7 +1372,7 @@
         <w:rFonts w:ascii="Wingdings" w:hAnsi="Wingdings" w:hint="default"/>
       </w:rPr>
     </w:lvl>
-    <w:lvl w:ilvl="6" w:tplc="56BA9896" w:tentative="1">
+    <w:lvl w:ilvl="6" w:tplc="FFFFFFFF" w:tentative="1">
       <w:start w:val="1"/>
       <w:numFmt w:val="bullet"/>
       <w:lvlText w:val=""/>
@@ -449,7 +1384,7 @@
         <w:rFonts w:ascii="Symbol" w:hAnsi="Symbol" w:hint="default"/>
       </w:rPr>
     </w:lvl>
-    <w:lvl w:ilvl="7" w:tplc="35AEE08A" w:tentative="1">
+    <w:lvl w:ilvl="7" w:tplc="FFFFFFFF" w:tentative="1">
       <w:start w:val="1"/>
       <w:numFmt w:val="bullet"/>
       <w:lvlText w:val="o"/>
@@ -461,7 +1396,7 @@
         <w:rFonts w:ascii="Courier New" w:hAnsi="Courier New" w:cs="Courier New" w:hint="default"/>
       </w:rPr>
     </w:lvl>
-    <w:lvl w:ilvl="8" w:tplc="9CA26764" w:tentative="1">
+    <w:lvl w:ilvl="8" w:tplc="FFFFFFFF" w:tentative="1">
       <w:start w:val="1"/>
       <w:numFmt w:val="bullet"/>
       <w:lvlText w:val=""/>
@@ -474,8 +1409,128 @@
       </w:rPr>
     </w:lvl>
   </w:abstractNum>
-  <w:num w:numId="1" w16cid:durableId="291402890">
+  <w:abstractNum w:abstractNumId="1" w15:restartNumberingAfterBreak="0">
+    <w:nsid w:val="447D3F23"/>
+    <w:multiLevelType w:val="hybridMultilevel"/>
+    <w:tmpl w:val="5AF28BB4"/>
+    <w:lvl w:ilvl="0" w:tplc="E6CCAB06">
+      <w:start w:val="1"/>
+      <w:numFmt w:val="bullet"/>
+      <w:lvlText w:val=""/>
+      <w:lvlPicBulletId w:val="0"/>
+      <w:lvlJc w:val="left"/>
+      <w:pPr>
+        <w:ind w:left="360" w:hanging="360"/>
+      </w:pPr>
+      <w:rPr>
+        <w:rFonts w:ascii="Symbol" w:hAnsi="Symbol" w:hint="default"/>
+        <w:color w:val="auto"/>
+        <w:sz w:val="32"/>
+        <w:szCs w:val="32"/>
+      </w:rPr>
+    </w:lvl>
+    <w:lvl w:ilvl="1" w:tplc="FFFFFFFF" w:tentative="1">
+      <w:start w:val="1"/>
+      <w:numFmt w:val="bullet"/>
+      <w:lvlText w:val="o"/>
+      <w:lvlJc w:val="left"/>
+      <w:pPr>
+        <w:ind w:left="1080" w:hanging="360"/>
+      </w:pPr>
+      <w:rPr>
+        <w:rFonts w:ascii="Courier New" w:hAnsi="Courier New" w:cs="Courier New" w:hint="default"/>
+      </w:rPr>
+    </w:lvl>
+    <w:lvl w:ilvl="2" w:tplc="FFFFFFFF" w:tentative="1">
+      <w:start w:val="1"/>
+      <w:numFmt w:val="bullet"/>
+      <w:lvlText w:val=""/>
+      <w:lvlJc w:val="left"/>
+      <w:pPr>
+        <w:ind w:left="1800" w:hanging="360"/>
+      </w:pPr>
+      <w:rPr>
+        <w:rFonts w:ascii="Wingdings" w:hAnsi="Wingdings" w:hint="default"/>
+      </w:rPr>
+    </w:lvl>
+    <w:lvl w:ilvl="3" w:tplc="FFFFFFFF" w:tentative="1">
+      <w:start w:val="1"/>
+      <w:numFmt w:val="bullet"/>
+      <w:lvlText w:val=""/>
+      <w:lvlJc w:val="left"/>
+      <w:pPr>
+        <w:ind w:left="2520" w:hanging="360"/>
+      </w:pPr>
+      <w:rPr>
+        <w:rFonts w:ascii="Symbol" w:hAnsi="Symbol" w:hint="default"/>
+      </w:rPr>
+    </w:lvl>
+    <w:lvl w:ilvl="4" w:tplc="FFFFFFFF" w:tentative="1">
+      <w:start w:val="1"/>
+      <w:numFmt w:val="bullet"/>
+      <w:lvlText w:val="o"/>
+      <w:lvlJc w:val="left"/>
+      <w:pPr>
+        <w:ind w:left="3240" w:hanging="360"/>
+      </w:pPr>
+      <w:rPr>
+        <w:rFonts w:ascii="Courier New" w:hAnsi="Courier New" w:cs="Courier New" w:hint="default"/>
+      </w:rPr>
+    </w:lvl>
+    <w:lvl w:ilvl="5" w:tplc="FFFFFFFF" w:tentative="1">
+      <w:start w:val="1"/>
+      <w:numFmt w:val="bullet"/>
+      <w:lvlText w:val=""/>
+      <w:lvlJc w:val="left"/>
+      <w:pPr>
+        <w:ind w:left="3960" w:hanging="360"/>
+      </w:pPr>
+      <w:rPr>
+        <w:rFonts w:ascii="Wingdings" w:hAnsi="Wingdings" w:hint="default"/>
+      </w:rPr>
+    </w:lvl>
+    <w:lvl w:ilvl="6" w:tplc="FFFFFFFF" w:tentative="1">
+      <w:start w:val="1"/>
+      <w:numFmt w:val="bullet"/>
+      <w:lvlText w:val=""/>
+      <w:lvlJc w:val="left"/>
+      <w:pPr>
+        <w:ind w:left="4680" w:hanging="360"/>
+      </w:pPr>
+      <w:rPr>
+        <w:rFonts w:ascii="Symbol" w:hAnsi="Symbol" w:hint="default"/>
+      </w:rPr>
+    </w:lvl>
+    <w:lvl w:ilvl="7" w:tplc="FFFFFFFF" w:tentative="1">
+      <w:start w:val="1"/>
+      <w:numFmt w:val="bullet"/>
+      <w:lvlText w:val="o"/>
+      <w:lvlJc w:val="left"/>
+      <w:pPr>
+        <w:ind w:left="5400" w:hanging="360"/>
+      </w:pPr>
+      <w:rPr>
+        <w:rFonts w:ascii="Courier New" w:hAnsi="Courier New" w:cs="Courier New" w:hint="default"/>
+      </w:rPr>
+    </w:lvl>
+    <w:lvl w:ilvl="8" w:tplc="FFFFFFFF" w:tentative="1">
+      <w:start w:val="1"/>
+      <w:numFmt w:val="bullet"/>
+      <w:lvlText w:val=""/>
+      <w:lvlJc w:val="left"/>
+      <w:pPr>
+        <w:ind w:left="6120" w:hanging="360"/>
+      </w:pPr>
+      <w:rPr>
+        <w:rFonts w:ascii="Wingdings" w:hAnsi="Wingdings" w:hint="default"/>
+      </w:rPr>
+    </w:lvl>
+  </w:abstractNum>
+  <w:num w:numId="1" w16cid:durableId="395400313">
     <w:abstractNumId w:val="0"/>
+  </w:num>
+  <w:num w:numId="2" w16cid:durableId="1396271897">
+    <w:abstractNumId w:val="1"/>
   </w:num>
 </w:numbering>
 </file>
@@ -485,11 +1540,17 @@
   <w:docDefaults>
     <w:rPrDefault>
       <w:rPr>
-        <w:rFonts w:ascii="Times New Roman" w:eastAsia="Times New Roman" w:hAnsi="Times New Roman" w:cs="Times New Roman"/>
+        <w:rFonts w:asciiTheme="minorHAnsi" w:eastAsiaTheme="minorHAnsi" w:hAnsiTheme="minorHAnsi" w:cstheme="minorBidi"/>
+        <w:sz w:val="22"/>
+        <w:szCs w:val="22"/>
         <w:lang w:val="en-US" w:eastAsia="en-US" w:bidi="ar-SA"/>
       </w:rPr>
     </w:rPrDefault>
-    <w:pPrDefault/>
+    <w:pPrDefault>
+      <w:pPr>
+        <w:spacing w:after="160" w:line="259" w:lineRule="auto"/>
+      </w:pPr>
+    </w:pPrDefault>
   </w:docDefaults>
   <w:latentStyles w:defLockedState="0" w:defUIPriority="99" w:defSemiHidden="0" w:defUnhideWhenUsed="0" w:defQFormat="0" w:count="376">
     <w:lsdException w:name="Normal" w:uiPriority="0" w:qFormat="1"/>
@@ -558,7 +1619,7 @@
     <w:lsdException w:name="Closing" w:semiHidden="1" w:unhideWhenUsed="1"/>
     <w:lsdException w:name="Signature" w:semiHidden="1" w:unhideWhenUsed="1"/>
     <w:lsdException w:name="Default Paragraph Font" w:semiHidden="1" w:uiPriority="1" w:unhideWhenUsed="1"/>
-    <w:lsdException w:name="Body Text" w:semiHidden="1" w:unhideWhenUsed="1"/>
+    <w:lsdException w:name="Body Text" w:semiHidden="1" w:uiPriority="1" w:unhideWhenUsed="1" w:qFormat="1"/>
     <w:lsdException w:name="Body Text Indent" w:semiHidden="1" w:unhideWhenUsed="1"/>
     <w:lsdException w:name="List Continue" w:semiHidden="1" w:unhideWhenUsed="1"/>
     <w:lsdException w:name="List Continue 2" w:semiHidden="1" w:unhideWhenUsed="1"/>
@@ -900,22 +1961,96 @@
     <w:semiHidden/>
     <w:unhideWhenUsed/>
   </w:style>
+  <w:style w:type="paragraph" w:styleId="BodyText">
+    <w:name w:val="Body Text"/>
+    <w:basedOn w:val="Normal"/>
+    <w:link w:val="BodyTextChar"/>
+    <w:uiPriority w:val="1"/>
+    <w:qFormat/>
+    <w:rsid w:val="00704FD3"/>
+    <w:pPr>
+      <w:widowControl w:val="0"/>
+      <w:autoSpaceDE w:val="0"/>
+      <w:autoSpaceDN w:val="0"/>
+      <w:spacing w:after="0" w:line="240" w:lineRule="auto"/>
+    </w:pPr>
+    <w:rPr>
+      <w:rFonts w:ascii="Lucida Sans Unicode" w:eastAsia="Lucida Sans Unicode" w:hAnsi="Lucida Sans Unicode" w:cs="Lucida Sans Unicode"/>
+      <w:sz w:val="31"/>
+      <w:szCs w:val="31"/>
+    </w:rPr>
+  </w:style>
+  <w:style w:type="character" w:customStyle="1" w:styleId="BodyTextChar">
+    <w:name w:val="Body Text Char"/>
+    <w:basedOn w:val="DefaultParagraphFont"/>
+    <w:link w:val="BodyText"/>
+    <w:uiPriority w:val="1"/>
+    <w:rsid w:val="00704FD3"/>
+    <w:rPr>
+      <w:rFonts w:ascii="Lucida Sans Unicode" w:eastAsia="Lucida Sans Unicode" w:hAnsi="Lucida Sans Unicode" w:cs="Lucida Sans Unicode"/>
+      <w:sz w:val="31"/>
+      <w:szCs w:val="31"/>
+    </w:rPr>
+  </w:style>
   <w:style w:type="paragraph" w:styleId="ListParagraph">
     <w:name w:val="List Paragraph"/>
     <w:basedOn w:val="Normal"/>
     <w:uiPriority w:val="1"/>
     <w:qFormat/>
-    <w:rsid w:val="009A5420"/>
+    <w:rsid w:val="00704FD3"/>
     <w:pPr>
       <w:widowControl w:val="0"/>
       <w:autoSpaceDE w:val="0"/>
       <w:autoSpaceDN w:val="0"/>
+      <w:spacing w:after="0" w:line="240" w:lineRule="auto"/>
     </w:pPr>
     <w:rPr>
-      <w:rFonts w:ascii="Tahoma" w:eastAsia="Tahoma" w:hAnsi="Tahoma" w:cs="Tahoma"/>
-      <w:sz w:val="22"/>
-      <w:szCs w:val="22"/>
+      <w:rFonts w:ascii="Lucida Sans Unicode" w:eastAsia="Lucida Sans Unicode" w:hAnsi="Lucida Sans Unicode" w:cs="Lucida Sans Unicode"/>
     </w:rPr>
+  </w:style>
+  <w:style w:type="paragraph" w:styleId="Header">
+    <w:name w:val="header"/>
+    <w:basedOn w:val="Normal"/>
+    <w:link w:val="HeaderChar"/>
+    <w:uiPriority w:val="99"/>
+    <w:unhideWhenUsed/>
+    <w:rsid w:val="005D5A3F"/>
+    <w:pPr>
+      <w:tabs>
+        <w:tab w:val="center" w:pos="4680"/>
+        <w:tab w:val="right" w:pos="9360"/>
+      </w:tabs>
+      <w:spacing w:after="0" w:line="240" w:lineRule="auto"/>
+    </w:pPr>
+  </w:style>
+  <w:style w:type="character" w:customStyle="1" w:styleId="HeaderChar">
+    <w:name w:val="Header Char"/>
+    <w:basedOn w:val="DefaultParagraphFont"/>
+    <w:link w:val="Header"/>
+    <w:uiPriority w:val="99"/>
+    <w:rsid w:val="005D5A3F"/>
+  </w:style>
+  <w:style w:type="paragraph" w:styleId="Footer">
+    <w:name w:val="footer"/>
+    <w:basedOn w:val="Normal"/>
+    <w:link w:val="FooterChar"/>
+    <w:uiPriority w:val="99"/>
+    <w:unhideWhenUsed/>
+    <w:rsid w:val="005D5A3F"/>
+    <w:pPr>
+      <w:tabs>
+        <w:tab w:val="center" w:pos="4680"/>
+        <w:tab w:val="right" w:pos="9360"/>
+      </w:tabs>
+      <w:spacing w:after="0" w:line="240" w:lineRule="auto"/>
+    </w:pPr>
+  </w:style>
+  <w:style w:type="character" w:customStyle="1" w:styleId="FooterChar">
+    <w:name w:val="Footer Char"/>
+    <w:basedOn w:val="DefaultParagraphFont"/>
+    <w:link w:val="Footer"/>
+    <w:uiPriority w:val="99"/>
+    <w:rsid w:val="005D5A3F"/>
   </w:style>
 </w:styles>
 </file>
@@ -931,44 +2066,44 @@
         <a:sysClr val="window" lastClr="FFFFFF"/>
       </a:lt1>
       <a:dk2>
-        <a:srgbClr val="0E2841"/>
+        <a:srgbClr val="44546A"/>
       </a:dk2>
       <a:lt2>
-        <a:srgbClr val="E8E8E8"/>
+        <a:srgbClr val="E7E6E6"/>
       </a:lt2>
       <a:accent1>
-        <a:srgbClr val="156082"/>
+        <a:srgbClr val="5B9BD5"/>
       </a:accent1>
       <a:accent2>
-        <a:srgbClr val="E97132"/>
+        <a:srgbClr val="ED7D31"/>
       </a:accent2>
       <a:accent3>
-        <a:srgbClr val="196B24"/>
+        <a:srgbClr val="A5A5A5"/>
       </a:accent3>
       <a:accent4>
-        <a:srgbClr val="0F9ED5"/>
+        <a:srgbClr val="FFC000"/>
       </a:accent4>
       <a:accent5>
-        <a:srgbClr val="A02B93"/>
+        <a:srgbClr val="4472C4"/>
       </a:accent5>
       <a:accent6>
-        <a:srgbClr val="4EA72E"/>
+        <a:srgbClr val="70AD47"/>
       </a:accent6>
       <a:hlink>
-        <a:srgbClr val="467886"/>
+        <a:srgbClr val="0563C1"/>
       </a:hlink>
       <a:folHlink>
-        <a:srgbClr val="96607D"/>
+        <a:srgbClr val="954F72"/>
       </a:folHlink>
     </a:clrScheme>
     <a:fontScheme name="Office">
       <a:majorFont>
-        <a:latin typeface="Aptos Display" panose="02110004020202020204"/>
+        <a:latin typeface="Calibri Light" panose="020F0302020204030204"/>
         <a:ea typeface=""/>
         <a:cs typeface=""/>
-        <a:font script="Jpan" typeface="游ゴシック Light"/>
+        <a:font script="Jpan" typeface="ＭＳ ゴシック"/>
         <a:font script="Hang" typeface="맑은 고딕"/>
-        <a:font script="Hans" typeface="等线 Light"/>
+        <a:font script="Hans" typeface="宋体"/>
         <a:font script="Hant" typeface="新細明體"/>
         <a:font script="Arab" typeface="Times New Roman"/>
         <a:font script="Hebr" typeface="Times New Roman"/>
@@ -996,31 +2131,14 @@
         <a:font script="Viet" typeface="Times New Roman"/>
         <a:font script="Uigh" typeface="Microsoft Uighur"/>
         <a:font script="Geor" typeface="Sylfaen"/>
-        <a:font script="Armn" typeface="Arial"/>
-        <a:font script="Bugi" typeface="Leelawadee UI"/>
-        <a:font script="Bopo" typeface="Microsoft JhengHei"/>
-        <a:font script="Java" typeface="Javanese Text"/>
-        <a:font script="Lisu" typeface="Segoe UI"/>
-        <a:font script="Mymr" typeface="Myanmar Text"/>
-        <a:font script="Nkoo" typeface="Ebrima"/>
-        <a:font script="Olck" typeface="Nirmala UI"/>
-        <a:font script="Osma" typeface="Ebrima"/>
-        <a:font script="Phag" typeface="Phagspa"/>
-        <a:font script="Syrn" typeface="Estrangelo Edessa"/>
-        <a:font script="Syrj" typeface="Estrangelo Edessa"/>
-        <a:font script="Syre" typeface="Estrangelo Edessa"/>
-        <a:font script="Sora" typeface="Nirmala UI"/>
-        <a:font script="Tale" typeface="Microsoft Tai Le"/>
-        <a:font script="Talu" typeface="Microsoft New Tai Lue"/>
-        <a:font script="Tfng" typeface="Ebrima"/>
       </a:majorFont>
       <a:minorFont>
-        <a:latin typeface="Aptos" panose="02110004020202020204"/>
+        <a:latin typeface="Calibri" panose="020F0502020204030204"/>
         <a:ea typeface=""/>
         <a:cs typeface=""/>
-        <a:font script="Jpan" typeface="游明朝"/>
+        <a:font script="Jpan" typeface="ＭＳ 明朝"/>
         <a:font script="Hang" typeface="맑은 고딕"/>
-        <a:font script="Hans" typeface="等线"/>
+        <a:font script="Hans" typeface="宋体"/>
         <a:font script="Hant" typeface="新細明體"/>
         <a:font script="Arab" typeface="Arial"/>
         <a:font script="Hebr" typeface="Arial"/>
@@ -1048,23 +2166,6 @@
         <a:font script="Viet" typeface="Arial"/>
         <a:font script="Uigh" typeface="Microsoft Uighur"/>
         <a:font script="Geor" typeface="Sylfaen"/>
-        <a:font script="Armn" typeface="Arial"/>
-        <a:font script="Bugi" typeface="Leelawadee UI"/>
-        <a:font script="Bopo" typeface="Microsoft JhengHei"/>
-        <a:font script="Java" typeface="Javanese Text"/>
-        <a:font script="Lisu" typeface="Segoe UI"/>
-        <a:font script="Mymr" typeface="Myanmar Text"/>
-        <a:font script="Nkoo" typeface="Ebrima"/>
-        <a:font script="Olck" typeface="Nirmala UI"/>
-        <a:font script="Osma" typeface="Ebrima"/>
-        <a:font script="Phag" typeface="Phagspa"/>
-        <a:font script="Syrn" typeface="Estrangelo Edessa"/>
-        <a:font script="Syrj" typeface="Estrangelo Edessa"/>
-        <a:font script="Syre" typeface="Estrangelo Edessa"/>
-        <a:font script="Sora" typeface="Nirmala UI"/>
-        <a:font script="Tale" typeface="Microsoft Tai Le"/>
-        <a:font script="Talu" typeface="Microsoft New Tai Lue"/>
-        <a:font script="Tfng" typeface="Ebrima"/>
       </a:minorFont>
     </a:fontScheme>
     <a:fmtScheme name="Office">
@@ -1209,7 +2310,7 @@
   <a:extraClrSchemeLst/>
   <a:extLst>
     <a:ext uri="{05A4C25C-085E-4340-85A3-A5531E510DB2}">
-      <thm15:themeFamily xmlns:thm15="http://schemas.microsoft.com/office/thememl/2012/main" name="Office Theme" id="{2E142A2C-CD16-42D6-873A-C26D2A0506FA}" vid="{1BDDFF52-6CD6-40A5-AB3C-68EB2F1E4D0A}"/>
+      <thm15:themeFamily xmlns:thm15="http://schemas.microsoft.com/office/thememl/2012/main" name="Office Theme" id="{62F939B6-93AF-4DB8-9C6B-D6C7DFDC589F}" vid="{4A3C46E8-61CC-4603-A589-7422A47A8E4A}"/>
     </a:ext>
   </a:extLst>
 </a:theme>

</xml_diff>